<commit_message>
docs: update Interface_usuario and folder organization
</commit_message>
<xml_diff>
--- a/Artefatos/docs/editaveis/Documento_de_Visao.docx
+++ b/Artefatos/docs/editaveis/Documento_de_Visao.docx
@@ -149,8 +149,17 @@
                 <w:rFonts w:ascii="Calibri" w:eastAsia="Times New Roman" w:hAnsi="Calibri" w:cs="Calibri"/>
                 <w:color w:val="000000"/>
               </w:rPr>
-              <w:t>Autores: Guilherme Lage, João Gabriel Perez, Lucas Soares, Maria Eduarda Amaral, Marlene Moraes, Vitor Stahlberg</w:t>
-            </w:r>
+              <w:t xml:space="preserve">Autores: Guilherme Lage, João Gabriel Perez, Lucas Soares, Maria Eduarda Amaral, Marlene Moraes, Vitor </w:t>
+            </w:r>
+            <w:proofErr w:type="spellStart"/>
+            <w:r>
+              <w:rPr>
+                <w:rFonts w:ascii="Calibri" w:eastAsia="Times New Roman" w:hAnsi="Calibri" w:cs="Calibri"/>
+                <w:color w:val="000000"/>
+              </w:rPr>
+              <w:t>Stahlberg</w:t>
+            </w:r>
+            <w:proofErr w:type="spellEnd"/>
           </w:p>
         </w:tc>
       </w:tr>
@@ -640,7 +649,27 @@
                 <w:sz w:val="22"/>
                 <w:szCs w:val="22"/>
               </w:rPr>
-              <w:t>A Creche Escola Fábrica do Saber é uma instituição privada de Educação Infantil e Ensino Fundamental I, acolhendo crianças a partir de 1 ano e 6 meses. O seu propósito é proporcionar educação de excelência, visando à igualdade de oportunidades aos seus alunos. Localizada na cidade de Livramento, Centro - BA, seu horário de funcionamento é de 07h30min as 11h30min (matutino) e 13h30min as 17h30min (vespertino) para Educação Infantil; 07h15min as 11h40min e 13h30min as 17h30min para Ensino Fundamental. Além disso, a escola oferece também período integral, englobando ambos. Durante as férias, realizamos creches de férias para alunos internos e externos. A escola utiliza o Instagram para divulgar seus serviços (https://www.instagram.com/escolafabricadosaber/) e telefones de contato para a Neta Souza (Diretora) ou Irene Soares (Coordenadora).</w:t>
+              <w:t>A Creche Escola Fábrica do Saber é uma instituição privada de Educação Infantil e Ensino Fundamental I, acolhendo crianças a partir de 1 ano e 6 meses. O seu propósito é proporcionar educação de excelência, visando à igualdade de oportunidades aos seus alunos. Localizada na cidade de Livramento, Centro - BA, seu horário de funcionamento é de 07h30min as 11h30min (matutino) e 13h30min as 17h30min (vespertino) para Educação Infantil; 07h15min as 11h40min e 13h30min as 17h30min para Ensino Fundamental. Além disso, a escola oferece também período integral, englobando ambos. Durante as férias, realizamos creches de férias para alunos internos e externos. A escola utiliza o Instagram para divulgar seus serviços (https://www.instagram.com/</w:t>
+            </w:r>
+            <w:proofErr w:type="spellStart"/>
+            <w:r>
+              <w:rPr>
+                <w:rFonts w:ascii="Calibri" w:hAnsi="Calibri" w:cs="Calibri"/>
+                <w:color w:val="000000"/>
+                <w:sz w:val="22"/>
+                <w:szCs w:val="22"/>
+              </w:rPr>
+              <w:t>escolafabricadosaber</w:t>
+            </w:r>
+            <w:proofErr w:type="spellEnd"/>
+            <w:r>
+              <w:rPr>
+                <w:rFonts w:ascii="Calibri" w:hAnsi="Calibri" w:cs="Calibri"/>
+                <w:color w:val="000000"/>
+                <w:sz w:val="22"/>
+                <w:szCs w:val="22"/>
+              </w:rPr>
+              <w:t>/) e telefones de contato para a Neta Souza (Diretora) ou Irene Soares (Coordenadora).</w:t>
             </w:r>
           </w:p>
           <w:p>
@@ -745,9 +774,8 @@
             <w:pPr>
               <w:spacing w:line="240" w:lineRule="auto"/>
               <w:rPr>
-                <w:rFonts w:ascii="Times New Roman" w:eastAsia="Times New Roman" w:hAnsi="Times New Roman" w:cs="Times New Roman"/>
-                <w:sz w:val="24"/>
-                <w:szCs w:val="24"/>
+                <w:rFonts w:ascii="Calibri" w:eastAsia="Times New Roman" w:hAnsi="Calibri" w:cs="Calibri"/>
+                <w:color w:val="000000"/>
               </w:rPr>
             </w:pPr>
             <w:r>
@@ -757,6 +785,16 @@
               </w:rPr>
               <w:t>Desenvolvimento de uma aplicação web para controle e manutenção dos registros de alunos (fixos e temporários), funcionários, professores, além de uma plataforma para controle de entradas e saídas financeiras com emissão de boleto automático por meio de API.</w:t>
             </w:r>
+          </w:p>
+          <w:p>
+            <w:pPr>
+              <w:spacing w:line="240" w:lineRule="auto"/>
+              <w:rPr>
+                <w:rFonts w:ascii="Times New Roman" w:eastAsia="Times New Roman" w:hAnsi="Times New Roman" w:cs="Times New Roman"/>
+                <w:sz w:val="24"/>
+                <w:szCs w:val="24"/>
+              </w:rPr>
+            </w:pPr>
           </w:p>
           <w:p>
             <w:pPr>
@@ -3144,7 +3182,23 @@
                 <w:rFonts w:ascii="Calibri" w:eastAsia="Times New Roman" w:hAnsi="Calibri" w:cs="Calibri"/>
                 <w:color w:val="000000"/>
               </w:rPr>
-              <w:t>O sistema emite os relatórios em formato .pdf.</w:t>
+              <w:t>O sistema emite os relatórios em formato .</w:t>
+            </w:r>
+            <w:proofErr w:type="spellStart"/>
+            <w:r>
+              <w:rPr>
+                <w:rFonts w:ascii="Calibri" w:eastAsia="Times New Roman" w:hAnsi="Calibri" w:cs="Calibri"/>
+                <w:color w:val="000000"/>
+              </w:rPr>
+              <w:t>pdf</w:t>
+            </w:r>
+            <w:proofErr w:type="spellEnd"/>
+            <w:r>
+              <w:rPr>
+                <w:rFonts w:ascii="Calibri" w:eastAsia="Times New Roman" w:hAnsi="Calibri" w:cs="Calibri"/>
+                <w:color w:val="000000"/>
+              </w:rPr>
+              <w:t>.</w:t>
             </w:r>
           </w:p>
         </w:tc>
@@ -3570,7 +3624,23 @@
                 <w:rFonts w:ascii="Calibri" w:eastAsia="Times New Roman" w:hAnsi="Calibri" w:cs="Calibri"/>
                 <w:color w:val="000000"/>
               </w:rPr>
-              <w:t>O banco de dados é do tipo relacional e em MySql.</w:t>
+              <w:t xml:space="preserve">O banco de dados é do tipo relacional e em </w:t>
+            </w:r>
+            <w:proofErr w:type="spellStart"/>
+            <w:r>
+              <w:rPr>
+                <w:rFonts w:ascii="Calibri" w:eastAsia="Times New Roman" w:hAnsi="Calibri" w:cs="Calibri"/>
+                <w:color w:val="000000"/>
+              </w:rPr>
+              <w:t>MySql</w:t>
+            </w:r>
+            <w:proofErr w:type="spellEnd"/>
+            <w:r>
+              <w:rPr>
+                <w:rFonts w:ascii="Calibri" w:eastAsia="Times New Roman" w:hAnsi="Calibri" w:cs="Calibri"/>
+                <w:color w:val="000000"/>
+              </w:rPr>
+              <w:t>.</w:t>
             </w:r>
           </w:p>
         </w:tc>
@@ -3715,7 +3785,23 @@
                 <w:rFonts w:ascii="Calibri" w:eastAsia="Times New Roman" w:hAnsi="Calibri" w:cs="Calibri"/>
                 <w:color w:val="000000"/>
               </w:rPr>
-              <w:t>O back-end é desenvolvido em Java e Spring Boot.</w:t>
+              <w:t xml:space="preserve">O </w:t>
+            </w:r>
+            <w:proofErr w:type="spellStart"/>
+            <w:r>
+              <w:rPr>
+                <w:rFonts w:ascii="Calibri" w:eastAsia="Times New Roman" w:hAnsi="Calibri" w:cs="Calibri"/>
+                <w:color w:val="000000"/>
+              </w:rPr>
+              <w:t>back-end</w:t>
+            </w:r>
+            <w:proofErr w:type="spellEnd"/>
+            <w:r>
+              <w:rPr>
+                <w:rFonts w:ascii="Calibri" w:eastAsia="Times New Roman" w:hAnsi="Calibri" w:cs="Calibri"/>
+                <w:color w:val="000000"/>
+              </w:rPr>
+              <w:t xml:space="preserve"> é desenvolvido em Java e Spring Boot.</w:t>
             </w:r>
           </w:p>
         </w:tc>
@@ -3860,7 +3946,23 @@
                 <w:rFonts w:ascii="Calibri" w:eastAsia="Times New Roman" w:hAnsi="Calibri" w:cs="Calibri"/>
                 <w:color w:val="000000"/>
               </w:rPr>
-              <w:t>O front-end é desenvolvido em Angular.</w:t>
+              <w:t>O front-</w:t>
+            </w:r>
+            <w:proofErr w:type="spellStart"/>
+            <w:r>
+              <w:rPr>
+                <w:rFonts w:ascii="Calibri" w:eastAsia="Times New Roman" w:hAnsi="Calibri" w:cs="Calibri"/>
+                <w:color w:val="000000"/>
+              </w:rPr>
+              <w:t>end</w:t>
+            </w:r>
+            <w:proofErr w:type="spellEnd"/>
+            <w:r>
+              <w:rPr>
+                <w:rFonts w:ascii="Calibri" w:eastAsia="Times New Roman" w:hAnsi="Calibri" w:cs="Calibri"/>
+                <w:color w:val="000000"/>
+              </w:rPr>
+              <w:t xml:space="preserve"> é desenvolvido em Angular.</w:t>
             </w:r>
           </w:p>
         </w:tc>
@@ -4126,16 +4228,6 @@
           </w:tcPr>
           <w:p>
             <w:pPr>
-              <w:spacing w:before="240" w:line="240" w:lineRule="auto"/>
-              <w:rPr>
-                <w:rFonts w:ascii="Times New Roman" w:eastAsia="Times New Roman" w:hAnsi="Times New Roman" w:cs="Times New Roman"/>
-                <w:sz w:val="24"/>
-                <w:szCs w:val="24"/>
-              </w:rPr>
-            </w:pPr>
-          </w:p>
-          <w:p>
-            <w:pPr>
               <w:numPr>
                 <w:ilvl w:val="0"/>
                 <w:numId w:val="11"/>
@@ -4173,6 +4265,7 @@
                 <w:rFonts w:ascii="Calibri" w:eastAsia="Times New Roman" w:hAnsi="Calibri" w:cs="Calibri"/>
                 <w:color w:val="000000"/>
               </w:rPr>
+              <w:lastRenderedPageBreak/>
               <w:t>Entrevista em grupo;</w:t>
             </w:r>
           </w:p>
@@ -6203,7 +6296,7 @@
     <w:name w:val="Normal"/>
     <w:qFormat/>
   </w:style>
-  <w:style w:type="paragraph" w:styleId="Ttulo1">
+  <w:style w:type="paragraph" w:styleId="Heading1">
     <w:name w:val="heading 1"/>
     <w:basedOn w:val="Normal"/>
     <w:next w:val="Normal"/>
@@ -6220,7 +6313,7 @@
       <w:szCs w:val="40"/>
     </w:rPr>
   </w:style>
-  <w:style w:type="paragraph" w:styleId="Ttulo2">
+  <w:style w:type="paragraph" w:styleId="Heading2">
     <w:name w:val="heading 2"/>
     <w:basedOn w:val="Normal"/>
     <w:next w:val="Normal"/>
@@ -6239,7 +6332,7 @@
       <w:szCs w:val="32"/>
     </w:rPr>
   </w:style>
-  <w:style w:type="paragraph" w:styleId="Ttulo3">
+  <w:style w:type="paragraph" w:styleId="Heading3">
     <w:name w:val="heading 3"/>
     <w:basedOn w:val="Normal"/>
     <w:next w:val="Normal"/>
@@ -6259,7 +6352,7 @@
       <w:szCs w:val="28"/>
     </w:rPr>
   </w:style>
-  <w:style w:type="paragraph" w:styleId="Ttulo4">
+  <w:style w:type="paragraph" w:styleId="Heading4">
     <w:name w:val="heading 4"/>
     <w:basedOn w:val="Normal"/>
     <w:next w:val="Normal"/>
@@ -6279,7 +6372,7 @@
       <w:szCs w:val="24"/>
     </w:rPr>
   </w:style>
-  <w:style w:type="paragraph" w:styleId="Ttulo5">
+  <w:style w:type="paragraph" w:styleId="Heading5">
     <w:name w:val="heading 5"/>
     <w:basedOn w:val="Normal"/>
     <w:next w:val="Normal"/>
@@ -6297,7 +6390,7 @@
       <w:color w:val="666666"/>
     </w:rPr>
   </w:style>
-  <w:style w:type="paragraph" w:styleId="Ttulo6">
+  <w:style w:type="paragraph" w:styleId="Heading6">
     <w:name w:val="heading 6"/>
     <w:basedOn w:val="Normal"/>
     <w:next w:val="Normal"/>
@@ -6316,13 +6409,13 @@
       <w:color w:val="666666"/>
     </w:rPr>
   </w:style>
-  <w:style w:type="character" w:default="1" w:styleId="Fontepargpadro">
+  <w:style w:type="character" w:default="1" w:styleId="DefaultParagraphFont">
     <w:name w:val="Default Paragraph Font"/>
     <w:uiPriority w:val="1"/>
     <w:semiHidden/>
     <w:unhideWhenUsed/>
   </w:style>
-  <w:style w:type="table" w:default="1" w:styleId="Tabelanormal">
+  <w:style w:type="table" w:default="1" w:styleId="TableNormal">
     <w:name w:val="Normal Table"/>
     <w:uiPriority w:val="99"/>
     <w:semiHidden/>
@@ -6337,13 +6430,13 @@
       </w:tblCellMar>
     </w:tblPr>
   </w:style>
-  <w:style w:type="numbering" w:default="1" w:styleId="Semlista">
+  <w:style w:type="numbering" w:default="1" w:styleId="NoList">
     <w:name w:val="No List"/>
     <w:uiPriority w:val="99"/>
     <w:semiHidden/>
     <w:unhideWhenUsed/>
   </w:style>
-  <w:style w:type="paragraph" w:styleId="Ttulo">
+  <w:style w:type="paragraph" w:styleId="Title">
     <w:name w:val="Title"/>
     <w:basedOn w:val="Normal"/>
     <w:next w:val="Normal"/>
@@ -6359,7 +6452,7 @@
       <w:szCs w:val="52"/>
     </w:rPr>
   </w:style>
-  <w:style w:type="paragraph" w:styleId="Subttulo">
+  <w:style w:type="paragraph" w:styleId="Subtitle">
     <w:name w:val="Subtitle"/>
     <w:basedOn w:val="Normal"/>
     <w:next w:val="Normal"/>
@@ -6377,7 +6470,7 @@
     </w:rPr>
   </w:style>
   <w:style w:type="table" w:customStyle="1" w:styleId="a">
-    <w:basedOn w:val="Tabelanormal"/>
+    <w:basedOn w:val="TableNormal"/>
     <w:pPr>
       <w:spacing w:line="240" w:lineRule="auto"/>
     </w:pPr>
@@ -6386,10 +6479,10 @@
       <w:tblStyleColBandSize w:val="1"/>
     </w:tblPr>
   </w:style>
-  <w:style w:type="paragraph" w:styleId="Textodecomentrio">
+  <w:style w:type="paragraph" w:styleId="CommentText">
     <w:name w:val="annotation text"/>
     <w:basedOn w:val="Normal"/>
-    <w:link w:val="TextodecomentrioChar"/>
+    <w:link w:val="CommentTextChar"/>
     <w:uiPriority w:val="99"/>
     <w:semiHidden/>
     <w:unhideWhenUsed/>
@@ -6401,10 +6494,10 @@
       <w:szCs w:val="20"/>
     </w:rPr>
   </w:style>
-  <w:style w:type="character" w:customStyle="1" w:styleId="TextodecomentrioChar">
-    <w:name w:val="Texto de comentário Char"/>
-    <w:basedOn w:val="Fontepargpadro"/>
-    <w:link w:val="Textodecomentrio"/>
+  <w:style w:type="character" w:customStyle="1" w:styleId="CommentTextChar">
+    <w:name w:val="Comment Text Char"/>
+    <w:basedOn w:val="DefaultParagraphFont"/>
+    <w:link w:val="CommentText"/>
     <w:uiPriority w:val="99"/>
     <w:semiHidden/>
     <w:rPr>
@@ -6412,9 +6505,9 @@
       <w:szCs w:val="20"/>
     </w:rPr>
   </w:style>
-  <w:style w:type="character" w:styleId="Refdecomentrio">
+  <w:style w:type="character" w:styleId="CommentReference">
     <w:name w:val="annotation reference"/>
-    <w:basedOn w:val="Fontepargpadro"/>
+    <w:basedOn w:val="DefaultParagraphFont"/>
     <w:uiPriority w:val="99"/>
     <w:semiHidden/>
     <w:unhideWhenUsed/>

</xml_diff>

<commit_message>
docs: update doc_interface #37
</commit_message>
<xml_diff>
--- a/Artefatos/docs/editaveis/Documento_de_Visao.docx
+++ b/Artefatos/docs/editaveis/Documento_de_Visao.docx
@@ -149,17 +149,8 @@
                 <w:rFonts w:ascii="Calibri" w:eastAsia="Times New Roman" w:hAnsi="Calibri" w:cs="Calibri"/>
                 <w:color w:val="000000"/>
               </w:rPr>
-              <w:t xml:space="preserve">Autores: Guilherme Lage, João Gabriel Perez, Lucas Soares, Maria Eduarda Amaral, Marlene Moraes, Vitor </w:t>
-            </w:r>
-            <w:proofErr w:type="spellStart"/>
-            <w:r>
-              <w:rPr>
-                <w:rFonts w:ascii="Calibri" w:eastAsia="Times New Roman" w:hAnsi="Calibri" w:cs="Calibri"/>
-                <w:color w:val="000000"/>
-              </w:rPr>
-              <w:t>Stahlberg</w:t>
-            </w:r>
-            <w:proofErr w:type="spellEnd"/>
+              <w:t>Autores: Guilherme Lage, João Gabriel Perez, Lucas Soares, Maria Eduarda Amaral, Marlene Moraes, Vitor Stahlberg</w:t>
+            </w:r>
           </w:p>
         </w:tc>
       </w:tr>
@@ -649,27 +640,7 @@
                 <w:sz w:val="22"/>
                 <w:szCs w:val="22"/>
               </w:rPr>
-              <w:t>A Creche Escola Fábrica do Saber é uma instituição privada de Educação Infantil e Ensino Fundamental I, acolhendo crianças a partir de 1 ano e 6 meses. O seu propósito é proporcionar educação de excelência, visando à igualdade de oportunidades aos seus alunos. Localizada na cidade de Livramento, Centro - BA, seu horário de funcionamento é de 07h30min as 11h30min (matutino) e 13h30min as 17h30min (vespertino) para Educação Infantil; 07h15min as 11h40min e 13h30min as 17h30min para Ensino Fundamental. Além disso, a escola oferece também período integral, englobando ambos. Durante as férias, realizamos creches de férias para alunos internos e externos. A escola utiliza o Instagram para divulgar seus serviços (https://www.instagram.com/</w:t>
-            </w:r>
-            <w:proofErr w:type="spellStart"/>
-            <w:r>
-              <w:rPr>
-                <w:rFonts w:ascii="Calibri" w:hAnsi="Calibri" w:cs="Calibri"/>
-                <w:color w:val="000000"/>
-                <w:sz w:val="22"/>
-                <w:szCs w:val="22"/>
-              </w:rPr>
-              <w:t>escolafabricadosaber</w:t>
-            </w:r>
-            <w:proofErr w:type="spellEnd"/>
-            <w:r>
-              <w:rPr>
-                <w:rFonts w:ascii="Calibri" w:hAnsi="Calibri" w:cs="Calibri"/>
-                <w:color w:val="000000"/>
-                <w:sz w:val="22"/>
-                <w:szCs w:val="22"/>
-              </w:rPr>
-              <w:t>/) e telefones de contato para a Neta Souza (Diretora) ou Irene Soares (Coordenadora).</w:t>
+              <w:t>A Creche Escola Fábrica do Saber é uma instituição privada de Educação Infantil e Ensino Fundamental I, acolhendo crianças a partir de 1 ano e 6 meses. O seu propósito é proporcionar educação de excelência, visando à igualdade de oportunidades aos seus alunos. Localizada na cidade de Livramento, Centro - BA, seu horário de funcionamento é de 07h30min as 11h30min (matutino) e 13h30min as 17h30min (vespertino) para Educação Infantil; 07h15min as 11h40min e 13h30min as 17h30min para Ensino Fundamental. Além disso, a escola oferece também período integral, englobando ambos. Durante as férias, realizamos creches de férias para alunos internos e externos. A escola utiliza o Instagram para divulgar seus serviços (https://www.instagram.com/escolafabricadosaber/) e telefones de contato para a Neta Souza (Diretora) ou Irene Soares (Coordenadora).</w:t>
             </w:r>
           </w:p>
           <w:p>
@@ -1435,7 +1406,21 @@
                 <w:rFonts w:ascii="Calibri" w:eastAsia="Times New Roman" w:hAnsi="Calibri" w:cs="Calibri"/>
                 <w:color w:val="000000"/>
               </w:rPr>
-              <w:t>O administrador gerencia os funcionários cadastrados.</w:t>
+              <w:t xml:space="preserve">O administrador gerencia os </w:t>
+            </w:r>
+            <w:r>
+              <w:rPr>
+                <w:rFonts w:ascii="Calibri" w:eastAsia="Times New Roman" w:hAnsi="Calibri" w:cs="Calibri"/>
+                <w:color w:val="000000"/>
+              </w:rPr>
+              <w:t>professor</w:t>
+            </w:r>
+            <w:r>
+              <w:rPr>
+                <w:rFonts w:ascii="Calibri" w:eastAsia="Times New Roman" w:hAnsi="Calibri" w:cs="Calibri"/>
+                <w:color w:val="000000"/>
+              </w:rPr>
+              <w:t xml:space="preserve"> cadastrados.</w:t>
             </w:r>
           </w:p>
         </w:tc>
@@ -3022,14 +3007,7 @@
                 <w:rFonts w:ascii="Calibri" w:eastAsia="Times New Roman" w:hAnsi="Calibri" w:cs="Calibri"/>
                 <w:color w:val="000000"/>
               </w:rPr>
-              <w:t xml:space="preserve">O </w:t>
-            </w:r>
-            <w:r>
-              <w:rPr>
-                <w:rFonts w:ascii="Calibri" w:eastAsia="Times New Roman" w:hAnsi="Calibri" w:cs="Calibri"/>
-                <w:color w:val="000000"/>
-              </w:rPr>
-              <w:t>administrador</w:t>
+              <w:t>O administrador</w:t>
             </w:r>
             <w:r>
               <w:rPr>
@@ -3043,23 +3021,7 @@
                 <w:rFonts w:ascii="Calibri" w:eastAsia="Times New Roman" w:hAnsi="Calibri" w:cs="Calibri"/>
                 <w:color w:val="000000"/>
               </w:rPr>
-              <w:t xml:space="preserve">pode </w:t>
-            </w:r>
-            <w:proofErr w:type="spellStart"/>
-            <w:r>
-              <w:rPr>
-                <w:rFonts w:ascii="Calibri" w:eastAsia="Times New Roman" w:hAnsi="Calibri" w:cs="Calibri"/>
-                <w:color w:val="000000"/>
-              </w:rPr>
-              <w:t>logar</w:t>
-            </w:r>
-            <w:proofErr w:type="spellEnd"/>
-            <w:r>
-              <w:rPr>
-                <w:rFonts w:ascii="Calibri" w:eastAsia="Times New Roman" w:hAnsi="Calibri" w:cs="Calibri"/>
-                <w:color w:val="000000"/>
-              </w:rPr>
-              <w:t xml:space="preserve"> no sistema</w:t>
+              <w:t>pode logar no sistema</w:t>
             </w:r>
           </w:p>
         </w:tc>
@@ -3378,23 +3340,7 @@
                 <w:rFonts w:ascii="Calibri" w:eastAsia="Times New Roman" w:hAnsi="Calibri" w:cs="Calibri"/>
                 <w:color w:val="000000"/>
               </w:rPr>
-              <w:t>O sistema emite os relatórios em formato .</w:t>
-            </w:r>
-            <w:proofErr w:type="spellStart"/>
-            <w:r>
-              <w:rPr>
-                <w:rFonts w:ascii="Calibri" w:eastAsia="Times New Roman" w:hAnsi="Calibri" w:cs="Calibri"/>
-                <w:color w:val="000000"/>
-              </w:rPr>
-              <w:t>pdf</w:t>
-            </w:r>
-            <w:proofErr w:type="spellEnd"/>
-            <w:r>
-              <w:rPr>
-                <w:rFonts w:ascii="Calibri" w:eastAsia="Times New Roman" w:hAnsi="Calibri" w:cs="Calibri"/>
-                <w:color w:val="000000"/>
-              </w:rPr>
-              <w:t>.</w:t>
+              <w:t>O sistema emite os relatórios em formato .pdf.</w:t>
             </w:r>
           </w:p>
         </w:tc>
@@ -3820,23 +3766,7 @@
                 <w:rFonts w:ascii="Calibri" w:eastAsia="Times New Roman" w:hAnsi="Calibri" w:cs="Calibri"/>
                 <w:color w:val="000000"/>
               </w:rPr>
-              <w:t xml:space="preserve">O banco de dados é do tipo relacional e em </w:t>
-            </w:r>
-            <w:proofErr w:type="spellStart"/>
-            <w:r>
-              <w:rPr>
-                <w:rFonts w:ascii="Calibri" w:eastAsia="Times New Roman" w:hAnsi="Calibri" w:cs="Calibri"/>
-                <w:color w:val="000000"/>
-              </w:rPr>
-              <w:t>MySql</w:t>
-            </w:r>
-            <w:proofErr w:type="spellEnd"/>
-            <w:r>
-              <w:rPr>
-                <w:rFonts w:ascii="Calibri" w:eastAsia="Times New Roman" w:hAnsi="Calibri" w:cs="Calibri"/>
-                <w:color w:val="000000"/>
-              </w:rPr>
-              <w:t>.</w:t>
+              <w:t>O banco de dados é do tipo relacional e em MySql.</w:t>
             </w:r>
           </w:p>
         </w:tc>
@@ -3981,23 +3911,7 @@
                 <w:rFonts w:ascii="Calibri" w:eastAsia="Times New Roman" w:hAnsi="Calibri" w:cs="Calibri"/>
                 <w:color w:val="000000"/>
               </w:rPr>
-              <w:t xml:space="preserve">O </w:t>
-            </w:r>
-            <w:proofErr w:type="spellStart"/>
-            <w:r>
-              <w:rPr>
-                <w:rFonts w:ascii="Calibri" w:eastAsia="Times New Roman" w:hAnsi="Calibri" w:cs="Calibri"/>
-                <w:color w:val="000000"/>
-              </w:rPr>
-              <w:t>back-end</w:t>
-            </w:r>
-            <w:proofErr w:type="spellEnd"/>
-            <w:r>
-              <w:rPr>
-                <w:rFonts w:ascii="Calibri" w:eastAsia="Times New Roman" w:hAnsi="Calibri" w:cs="Calibri"/>
-                <w:color w:val="000000"/>
-              </w:rPr>
-              <w:t xml:space="preserve"> é desenvolvido em Java e Spring Boot.</w:t>
+              <w:t>O back-end é desenvolvido em Java e Spring Boot.</w:t>
             </w:r>
           </w:p>
         </w:tc>
@@ -4142,23 +4056,7 @@
                 <w:rFonts w:ascii="Calibri" w:eastAsia="Times New Roman" w:hAnsi="Calibri" w:cs="Calibri"/>
                 <w:color w:val="000000"/>
               </w:rPr>
-              <w:t>O front-</w:t>
-            </w:r>
-            <w:proofErr w:type="spellStart"/>
-            <w:r>
-              <w:rPr>
-                <w:rFonts w:ascii="Calibri" w:eastAsia="Times New Roman" w:hAnsi="Calibri" w:cs="Calibri"/>
-                <w:color w:val="000000"/>
-              </w:rPr>
-              <w:t>end</w:t>
-            </w:r>
-            <w:proofErr w:type="spellEnd"/>
-            <w:r>
-              <w:rPr>
-                <w:rFonts w:ascii="Calibri" w:eastAsia="Times New Roman" w:hAnsi="Calibri" w:cs="Calibri"/>
-                <w:color w:val="000000"/>
-              </w:rPr>
-              <w:t xml:space="preserve"> é desenvolvido em Angular.</w:t>
+              <w:t>O front-end é desenvolvido em Angular.</w:t>
             </w:r>
           </w:p>
         </w:tc>

</xml_diff>

<commit_message>
doc: update planejamento_sprint and documento_visao (removed req. 12 - inter api)
</commit_message>
<xml_diff>
--- a/Artefatos/docs/editaveis/Documento_de_Visao.docx
+++ b/Artefatos/docs/editaveis/Documento_de_Visao.docx
@@ -149,8 +149,17 @@
                 <w:rFonts w:ascii="Calibri" w:eastAsia="Times New Roman" w:hAnsi="Calibri" w:cs="Calibri"/>
                 <w:color w:val="000000"/>
               </w:rPr>
-              <w:t>Autores: Guilherme Lage, João Gabriel Perez, Lucas Soares, Maria Eduarda Amaral, Marlene Moraes, Vitor Stahlberg</w:t>
-            </w:r>
+              <w:t xml:space="preserve">Autores: Guilherme Lage, João Gabriel Perez, Lucas Soares, Maria Eduarda Amaral, Marlene Moraes, Vitor </w:t>
+            </w:r>
+            <w:proofErr w:type="spellStart"/>
+            <w:r>
+              <w:rPr>
+                <w:rFonts w:ascii="Calibri" w:eastAsia="Times New Roman" w:hAnsi="Calibri" w:cs="Calibri"/>
+                <w:color w:val="000000"/>
+              </w:rPr>
+              <w:t>Stahlberg</w:t>
+            </w:r>
+            <w:proofErr w:type="spellEnd"/>
           </w:p>
         </w:tc>
       </w:tr>
@@ -640,7 +649,47 @@
                 <w:sz w:val="22"/>
                 <w:szCs w:val="22"/>
               </w:rPr>
-              <w:t>A Creche Escola Fábrica do Saber é uma instituição privada de Educação Infantil e Ensino Fundamental I, acolhendo crianças a partir de 1 ano e 6 meses. O seu propósito é proporcionar educação de excelência, visando à igualdade de oportunidades aos seus alunos. Localizada na cidade de Livramento, Centro - BA, seu horário de funcionamento é de 07h30min as 11h30min (matutino) e 13h30min as 17h30min (vespertino) para Educação Infantil; 07h15min as 11h40min e 13h30min as 17h30min para Ensino Fundamental. Além disso, a escola oferece também período integral, englobando ambos. Durante as férias, realizamos creches de férias para alunos internos e externos. A escola utiliza o Instagram para divulgar seus serviços (https://www.instagram.com/escolafabricadosaber/) e telefones de contato para a Neta Souza (Diretora) ou Irene Soares (Coordenadora).</w:t>
+              <w:t xml:space="preserve">A Creche Escola Fábrica do Saber é uma instituição privada de Educação Infantil e Ensino Fundamental I, acolhendo crianças a partir de 1 ano e 6 meses. O seu propósito é proporcionar educação de excelência, visando à igualdade de oportunidades aos seus alunos. Localizada na cidade de Livramento, Centro - BA, seu horário de funcionamento é </w:t>
+            </w:r>
+            <w:proofErr w:type="gramStart"/>
+            <w:r>
+              <w:rPr>
+                <w:rFonts w:ascii="Calibri" w:hAnsi="Calibri" w:cs="Calibri"/>
+                <w:color w:val="000000"/>
+                <w:sz w:val="22"/>
+                <w:szCs w:val="22"/>
+              </w:rPr>
+              <w:t>de 07h30min as</w:t>
+            </w:r>
+            <w:proofErr w:type="gramEnd"/>
+            <w:r>
+              <w:rPr>
+                <w:rFonts w:ascii="Calibri" w:hAnsi="Calibri" w:cs="Calibri"/>
+                <w:color w:val="000000"/>
+                <w:sz w:val="22"/>
+                <w:szCs w:val="22"/>
+              </w:rPr>
+              <w:t xml:space="preserve"> 11h30min (matutino) e 13h30min as 17h30min (vespertino) para Educação Infantil; 07h15min as 11h40min e 13h30min as 17h30min para Ensino Fundamental. Além disso, a escola oferece também período integral, englobando ambos. Durante as férias, realizamos creches de férias para alunos internos e externos. A escola utiliza o Instagram para divulgar seus serviços (https://www.instagram.com/</w:t>
+            </w:r>
+            <w:proofErr w:type="spellStart"/>
+            <w:r>
+              <w:rPr>
+                <w:rFonts w:ascii="Calibri" w:hAnsi="Calibri" w:cs="Calibri"/>
+                <w:color w:val="000000"/>
+                <w:sz w:val="22"/>
+                <w:szCs w:val="22"/>
+              </w:rPr>
+              <w:t>escolafabricadosaber</w:t>
+            </w:r>
+            <w:proofErr w:type="spellEnd"/>
+            <w:r>
+              <w:rPr>
+                <w:rFonts w:ascii="Calibri" w:hAnsi="Calibri" w:cs="Calibri"/>
+                <w:color w:val="000000"/>
+                <w:sz w:val="22"/>
+                <w:szCs w:val="22"/>
+              </w:rPr>
+              <w:t>/) e telefones de contato para a Neta Souza (Diretora) ou Irene Soares (Coordenadora).</w:t>
             </w:r>
           </w:p>
           <w:p>
@@ -1406,7 +1455,15 @@
                 <w:rFonts w:ascii="Calibri" w:eastAsia="Times New Roman" w:hAnsi="Calibri" w:cs="Calibri"/>
                 <w:color w:val="000000"/>
               </w:rPr>
-              <w:t xml:space="preserve">O administrador gerencia os </w:t>
+              <w:t xml:space="preserve">O administrador gerencia </w:t>
+            </w:r>
+            <w:proofErr w:type="gramStart"/>
+            <w:r>
+              <w:rPr>
+                <w:rFonts w:ascii="Calibri" w:eastAsia="Times New Roman" w:hAnsi="Calibri" w:cs="Calibri"/>
+                <w:color w:val="000000"/>
+              </w:rPr>
+              <w:t xml:space="preserve">os </w:t>
             </w:r>
             <w:r>
               <w:rPr>
@@ -1415,6 +1472,7 @@
               </w:rPr>
               <w:t>professor</w:t>
             </w:r>
+            <w:proofErr w:type="gramEnd"/>
             <w:r>
               <w:rPr>
                 <w:rFonts w:ascii="Calibri" w:eastAsia="Times New Roman" w:hAnsi="Calibri" w:cs="Calibri"/>
@@ -2560,12 +2618,21 @@
                 <w:szCs w:val="24"/>
               </w:rPr>
             </w:pPr>
-            <w:r>
-              <w:rPr>
-                <w:rFonts w:ascii="Calibri" w:eastAsia="Times New Roman" w:hAnsi="Calibri" w:cs="Calibri"/>
-                <w:color w:val="000000"/>
-              </w:rPr>
-              <w:t>O  administrador cadastra despesas.</w:t>
+            <w:proofErr w:type="gramStart"/>
+            <w:r>
+              <w:rPr>
+                <w:rFonts w:ascii="Calibri" w:eastAsia="Times New Roman" w:hAnsi="Calibri" w:cs="Calibri"/>
+                <w:color w:val="000000"/>
+              </w:rPr>
+              <w:t>O  administrador</w:t>
+            </w:r>
+            <w:proofErr w:type="gramEnd"/>
+            <w:r>
+              <w:rPr>
+                <w:rFonts w:ascii="Calibri" w:eastAsia="Times New Roman" w:hAnsi="Calibri" w:cs="Calibri"/>
+                <w:color w:val="000000"/>
+              </w:rPr>
+              <w:t xml:space="preserve"> cadastra despesas.</w:t>
             </w:r>
           </w:p>
         </w:tc>
@@ -2801,99 +2868,123 @@
               <w:bottom w:w="0" w:type="dxa"/>
               <w:right w:w="108" w:type="dxa"/>
             </w:tcMar>
-            <w:hideMark/>
-          </w:tcPr>
-          <w:p>
-            <w:pPr>
-              <w:spacing w:line="240" w:lineRule="auto"/>
-              <w:rPr>
-                <w:rFonts w:ascii="Times New Roman" w:eastAsia="Times New Roman" w:hAnsi="Times New Roman" w:cs="Times New Roman"/>
-                <w:sz w:val="24"/>
-                <w:szCs w:val="24"/>
-              </w:rPr>
-            </w:pPr>
-            <w:r>
-              <w:rPr>
-                <w:rFonts w:ascii="Calibri" w:eastAsia="Times New Roman" w:hAnsi="Calibri" w:cs="Calibri"/>
-                <w:color w:val="000000"/>
-              </w:rPr>
-              <w:t>12</w:t>
-            </w:r>
-          </w:p>
-        </w:tc>
-        <w:tc>
-          <w:tcPr>
-            <w:tcW w:w="0" w:type="auto"/>
-            <w:tcBorders>
-              <w:top w:val="single" w:sz="4" w:space="0" w:color="000000"/>
-              <w:left w:val="single" w:sz="4" w:space="0" w:color="000000"/>
-              <w:bottom w:val="single" w:sz="4" w:space="0" w:color="000000"/>
-              <w:right w:val="single" w:sz="4" w:space="0" w:color="000000"/>
-            </w:tcBorders>
-            <w:tcMar>
-              <w:top w:w="0" w:type="dxa"/>
-              <w:left w:w="108" w:type="dxa"/>
-              <w:bottom w:w="0" w:type="dxa"/>
-              <w:right w:w="108" w:type="dxa"/>
-            </w:tcMar>
-            <w:hideMark/>
-          </w:tcPr>
-          <w:p>
-            <w:pPr>
-              <w:spacing w:line="240" w:lineRule="auto"/>
-              <w:rPr>
-                <w:rFonts w:ascii="Times New Roman" w:eastAsia="Times New Roman" w:hAnsi="Times New Roman" w:cs="Times New Roman"/>
-                <w:sz w:val="24"/>
-                <w:szCs w:val="24"/>
-              </w:rPr>
-            </w:pPr>
-            <w:r>
-              <w:rPr>
-                <w:rFonts w:ascii="Calibri" w:eastAsia="Times New Roman" w:hAnsi="Calibri" w:cs="Calibri"/>
-                <w:color w:val="000000"/>
-              </w:rPr>
-              <w:t xml:space="preserve">O </w:t>
-            </w:r>
-            <w:r>
-              <w:rPr>
-                <w:rFonts w:ascii="Calibri" w:eastAsia="Times New Roman" w:hAnsi="Calibri" w:cs="Calibri"/>
-                <w:color w:val="000000"/>
-              </w:rPr>
-              <w:t>administrador</w:t>
-            </w:r>
-            <w:r>
-              <w:rPr>
-                <w:rFonts w:ascii="Calibri" w:eastAsia="Times New Roman" w:hAnsi="Calibri" w:cs="Calibri"/>
-                <w:color w:val="000000"/>
-              </w:rPr>
-              <w:t xml:space="preserve"> emite boletos.</w:t>
-            </w:r>
-          </w:p>
-        </w:tc>
-        <w:tc>
-          <w:tcPr>
-            <w:tcW w:w="0" w:type="auto"/>
-            <w:tcBorders>
-              <w:top w:val="single" w:sz="4" w:space="0" w:color="000000"/>
-              <w:left w:val="single" w:sz="4" w:space="0" w:color="000000"/>
-              <w:bottom w:val="single" w:sz="4" w:space="0" w:color="000000"/>
-              <w:right w:val="single" w:sz="4" w:space="0" w:color="000000"/>
-            </w:tcBorders>
-            <w:tcMar>
-              <w:top w:w="0" w:type="dxa"/>
-              <w:left w:w="108" w:type="dxa"/>
-              <w:bottom w:w="0" w:type="dxa"/>
-              <w:right w:w="108" w:type="dxa"/>
-            </w:tcMar>
-            <w:hideMark/>
-          </w:tcPr>
-          <w:p>
-            <w:pPr>
-              <w:spacing w:line="240" w:lineRule="auto"/>
-              <w:rPr>
-                <w:rFonts w:ascii="Times New Roman" w:eastAsia="Times New Roman" w:hAnsi="Times New Roman" w:cs="Times New Roman"/>
-                <w:sz w:val="24"/>
-                <w:szCs w:val="24"/>
+          </w:tcPr>
+          <w:p>
+            <w:pPr>
+              <w:spacing w:line="240" w:lineRule="auto"/>
+              <w:rPr>
+                <w:rFonts w:ascii="Calibri" w:eastAsia="Times New Roman" w:hAnsi="Calibri" w:cs="Calibri"/>
+                <w:color w:val="000000"/>
+              </w:rPr>
+            </w:pPr>
+            <w:r>
+              <w:rPr>
+                <w:rFonts w:ascii="Calibri" w:eastAsia="Times New Roman" w:hAnsi="Calibri" w:cs="Calibri"/>
+                <w:color w:val="000000"/>
+              </w:rPr>
+              <w:t>1</w:t>
+            </w:r>
+            <w:r>
+              <w:rPr>
+                <w:rFonts w:ascii="Calibri" w:eastAsia="Times New Roman" w:hAnsi="Calibri" w:cs="Calibri"/>
+                <w:color w:val="000000"/>
+              </w:rPr>
+              <w:t>2</w:t>
+            </w:r>
+          </w:p>
+        </w:tc>
+        <w:tc>
+          <w:tcPr>
+            <w:tcW w:w="0" w:type="auto"/>
+            <w:tcBorders>
+              <w:top w:val="single" w:sz="4" w:space="0" w:color="000000"/>
+              <w:left w:val="single" w:sz="4" w:space="0" w:color="000000"/>
+              <w:bottom w:val="single" w:sz="4" w:space="0" w:color="000000"/>
+              <w:right w:val="single" w:sz="4" w:space="0" w:color="000000"/>
+            </w:tcBorders>
+            <w:tcMar>
+              <w:top w:w="0" w:type="dxa"/>
+              <w:left w:w="108" w:type="dxa"/>
+              <w:bottom w:w="0" w:type="dxa"/>
+              <w:right w:w="108" w:type="dxa"/>
+            </w:tcMar>
+          </w:tcPr>
+          <w:p>
+            <w:pPr>
+              <w:spacing w:line="240" w:lineRule="auto"/>
+              <w:rPr>
+                <w:rFonts w:ascii="Calibri" w:eastAsia="Times New Roman" w:hAnsi="Calibri" w:cs="Calibri"/>
+                <w:color w:val="000000"/>
+              </w:rPr>
+            </w:pPr>
+            <w:r>
+              <w:rPr>
+                <w:rFonts w:ascii="Calibri" w:eastAsia="Times New Roman" w:hAnsi="Calibri" w:cs="Calibri"/>
+                <w:color w:val="000000"/>
+              </w:rPr>
+              <w:t>O administrador</w:t>
+            </w:r>
+            <w:r>
+              <w:rPr>
+                <w:rFonts w:ascii="Calibri" w:eastAsia="Times New Roman" w:hAnsi="Calibri" w:cs="Calibri"/>
+                <w:color w:val="000000"/>
+              </w:rPr>
+              <w:t xml:space="preserve"> </w:t>
+            </w:r>
+            <w:r>
+              <w:rPr>
+                <w:rFonts w:ascii="Calibri" w:eastAsia="Times New Roman" w:hAnsi="Calibri" w:cs="Calibri"/>
+                <w:color w:val="000000"/>
+              </w:rPr>
+              <w:t xml:space="preserve">pode </w:t>
+            </w:r>
+            <w:proofErr w:type="spellStart"/>
+            <w:r>
+              <w:rPr>
+                <w:rFonts w:ascii="Calibri" w:eastAsia="Times New Roman" w:hAnsi="Calibri" w:cs="Calibri"/>
+                <w:color w:val="000000"/>
+              </w:rPr>
+              <w:t>logar</w:t>
+            </w:r>
+            <w:proofErr w:type="spellEnd"/>
+            <w:r>
+              <w:rPr>
+                <w:rFonts w:ascii="Calibri" w:eastAsia="Times New Roman" w:hAnsi="Calibri" w:cs="Calibri"/>
+                <w:color w:val="000000"/>
+              </w:rPr>
+              <w:t xml:space="preserve"> no sistema</w:t>
+            </w:r>
+            <w:r>
+              <w:rPr>
+                <w:rFonts w:ascii="Calibri" w:eastAsia="Times New Roman" w:hAnsi="Calibri" w:cs="Calibri"/>
+                <w:color w:val="000000"/>
+              </w:rPr>
+              <w:t>.</w:t>
+            </w:r>
+          </w:p>
+        </w:tc>
+        <w:tc>
+          <w:tcPr>
+            <w:tcW w:w="0" w:type="auto"/>
+            <w:tcBorders>
+              <w:top w:val="single" w:sz="4" w:space="0" w:color="000000"/>
+              <w:left w:val="single" w:sz="4" w:space="0" w:color="000000"/>
+              <w:bottom w:val="single" w:sz="4" w:space="0" w:color="000000"/>
+              <w:right w:val="single" w:sz="4" w:space="0" w:color="000000"/>
+            </w:tcBorders>
+            <w:tcMar>
+              <w:top w:w="0" w:type="dxa"/>
+              <w:left w:w="108" w:type="dxa"/>
+              <w:bottom w:w="0" w:type="dxa"/>
+              <w:right w:w="108" w:type="dxa"/>
+            </w:tcMar>
+          </w:tcPr>
+          <w:p>
+            <w:pPr>
+              <w:spacing w:line="240" w:lineRule="auto"/>
+              <w:rPr>
+                <w:rFonts w:ascii="Calibri" w:eastAsia="Times New Roman" w:hAnsi="Calibri" w:cs="Calibri"/>
+                <w:color w:val="000000"/>
               </w:rPr>
             </w:pPr>
             <w:r>
@@ -2920,174 +3011,60 @@
               <w:bottom w:w="0" w:type="dxa"/>
               <w:right w:w="108" w:type="dxa"/>
             </w:tcMar>
-            <w:hideMark/>
-          </w:tcPr>
-          <w:p>
-            <w:pPr>
-              <w:spacing w:line="240" w:lineRule="auto"/>
-              <w:rPr>
-                <w:rFonts w:ascii="Times New Roman" w:eastAsia="Times New Roman" w:hAnsi="Times New Roman" w:cs="Times New Roman"/>
-                <w:sz w:val="24"/>
-                <w:szCs w:val="24"/>
-              </w:rPr>
-            </w:pPr>
-            <w:r>
-              <w:rPr>
-                <w:rFonts w:ascii="Calibri" w:eastAsia="Times New Roman" w:hAnsi="Calibri" w:cs="Calibri"/>
-                <w:color w:val="000000"/>
-              </w:rPr>
-              <w:t>Alta</w:t>
+          </w:tcPr>
+          <w:p>
+            <w:pPr>
+              <w:spacing w:line="240" w:lineRule="auto"/>
+              <w:rPr>
+                <w:rFonts w:ascii="Calibri" w:eastAsia="Times New Roman" w:hAnsi="Calibri" w:cs="Calibri"/>
+                <w:color w:val="000000"/>
+              </w:rPr>
+            </w:pPr>
+            <w:r>
+              <w:rPr>
+                <w:rFonts w:ascii="Calibri" w:eastAsia="Times New Roman" w:hAnsi="Calibri" w:cs="Calibri"/>
+                <w:color w:val="000000"/>
+              </w:rPr>
+              <w:t>Baixa</w:t>
             </w:r>
           </w:p>
         </w:tc>
       </w:tr>
       <w:tr>
-        <w:trPr>
-          <w:trHeight w:val="404"/>
-        </w:trPr>
-        <w:tc>
-          <w:tcPr>
-            <w:tcW w:w="0" w:type="auto"/>
-            <w:tcBorders>
-              <w:top w:val="single" w:sz="4" w:space="0" w:color="000000"/>
-              <w:left w:val="single" w:sz="4" w:space="0" w:color="000000"/>
-              <w:bottom w:val="single" w:sz="4" w:space="0" w:color="000000"/>
-              <w:right w:val="single" w:sz="4" w:space="0" w:color="000000"/>
-            </w:tcBorders>
-            <w:tcMar>
-              <w:top w:w="0" w:type="dxa"/>
-              <w:left w:w="108" w:type="dxa"/>
-              <w:bottom w:w="0" w:type="dxa"/>
-              <w:right w:w="108" w:type="dxa"/>
-            </w:tcMar>
-          </w:tcPr>
-          <w:p>
-            <w:pPr>
-              <w:spacing w:line="240" w:lineRule="auto"/>
-              <w:rPr>
-                <w:rFonts w:ascii="Calibri" w:eastAsia="Times New Roman" w:hAnsi="Calibri" w:cs="Calibri"/>
-                <w:color w:val="000000"/>
-              </w:rPr>
-            </w:pPr>
-            <w:r>
-              <w:rPr>
-                <w:rFonts w:ascii="Calibri" w:eastAsia="Times New Roman" w:hAnsi="Calibri" w:cs="Calibri"/>
-                <w:color w:val="000000"/>
-              </w:rPr>
-              <w:t>13</w:t>
-            </w:r>
-          </w:p>
-        </w:tc>
-        <w:tc>
-          <w:tcPr>
-            <w:tcW w:w="0" w:type="auto"/>
-            <w:tcBorders>
-              <w:top w:val="single" w:sz="4" w:space="0" w:color="000000"/>
-              <w:left w:val="single" w:sz="4" w:space="0" w:color="000000"/>
-              <w:bottom w:val="single" w:sz="4" w:space="0" w:color="000000"/>
-              <w:right w:val="single" w:sz="4" w:space="0" w:color="000000"/>
-            </w:tcBorders>
-            <w:tcMar>
-              <w:top w:w="0" w:type="dxa"/>
-              <w:left w:w="108" w:type="dxa"/>
-              <w:bottom w:w="0" w:type="dxa"/>
-              <w:right w:w="108" w:type="dxa"/>
-            </w:tcMar>
-          </w:tcPr>
-          <w:p>
-            <w:pPr>
-              <w:spacing w:line="240" w:lineRule="auto"/>
-              <w:rPr>
-                <w:rFonts w:ascii="Calibri" w:eastAsia="Times New Roman" w:hAnsi="Calibri" w:cs="Calibri"/>
-                <w:color w:val="000000"/>
-              </w:rPr>
-            </w:pPr>
-            <w:r>
-              <w:rPr>
-                <w:rFonts w:ascii="Calibri" w:eastAsia="Times New Roman" w:hAnsi="Calibri" w:cs="Calibri"/>
-                <w:color w:val="000000"/>
-              </w:rPr>
-              <w:t>O administrador</w:t>
-            </w:r>
-            <w:r>
-              <w:rPr>
-                <w:rFonts w:ascii="Calibri" w:eastAsia="Times New Roman" w:hAnsi="Calibri" w:cs="Calibri"/>
-                <w:color w:val="000000"/>
-              </w:rPr>
-              <w:t xml:space="preserve"> </w:t>
-            </w:r>
-            <w:r>
-              <w:rPr>
-                <w:rFonts w:ascii="Calibri" w:eastAsia="Times New Roman" w:hAnsi="Calibri" w:cs="Calibri"/>
-                <w:color w:val="000000"/>
-              </w:rPr>
-              <w:t>pode logar no sistema</w:t>
-            </w:r>
-          </w:p>
-        </w:tc>
-        <w:tc>
-          <w:tcPr>
-            <w:tcW w:w="0" w:type="auto"/>
-            <w:tcBorders>
-              <w:top w:val="single" w:sz="4" w:space="0" w:color="000000"/>
-              <w:left w:val="single" w:sz="4" w:space="0" w:color="000000"/>
-              <w:bottom w:val="single" w:sz="4" w:space="0" w:color="000000"/>
-              <w:right w:val="single" w:sz="4" w:space="0" w:color="000000"/>
-            </w:tcBorders>
-            <w:tcMar>
-              <w:top w:w="0" w:type="dxa"/>
-              <w:left w:w="108" w:type="dxa"/>
-              <w:bottom w:w="0" w:type="dxa"/>
-              <w:right w:w="108" w:type="dxa"/>
-            </w:tcMar>
-          </w:tcPr>
-          <w:p>
-            <w:pPr>
-              <w:spacing w:line="240" w:lineRule="auto"/>
-              <w:rPr>
-                <w:rFonts w:ascii="Calibri" w:eastAsia="Times New Roman" w:hAnsi="Calibri" w:cs="Calibri"/>
-                <w:color w:val="000000"/>
-              </w:rPr>
-            </w:pPr>
-            <w:r>
-              <w:rPr>
-                <w:rFonts w:ascii="Calibri" w:eastAsia="Times New Roman" w:hAnsi="Calibri" w:cs="Calibri"/>
-                <w:color w:val="000000"/>
-              </w:rPr>
-              <w:t>Alta</w:t>
-            </w:r>
-          </w:p>
-        </w:tc>
-        <w:tc>
-          <w:tcPr>
-            <w:tcW w:w="0" w:type="auto"/>
-            <w:tcBorders>
-              <w:top w:val="single" w:sz="4" w:space="0" w:color="000000"/>
-              <w:left w:val="single" w:sz="4" w:space="0" w:color="000000"/>
-              <w:bottom w:val="single" w:sz="4" w:space="0" w:color="000000"/>
-              <w:right w:val="single" w:sz="4" w:space="0" w:color="000000"/>
-            </w:tcBorders>
-            <w:tcMar>
-              <w:top w:w="0" w:type="dxa"/>
-              <w:left w:w="108" w:type="dxa"/>
-              <w:bottom w:w="0" w:type="dxa"/>
-              <w:right w:w="108" w:type="dxa"/>
-            </w:tcMar>
-          </w:tcPr>
-          <w:p>
-            <w:pPr>
-              <w:spacing w:line="240" w:lineRule="auto"/>
-              <w:rPr>
-                <w:rFonts w:ascii="Calibri" w:eastAsia="Times New Roman" w:hAnsi="Calibri" w:cs="Calibri"/>
-                <w:color w:val="000000"/>
-              </w:rPr>
-            </w:pPr>
-            <w:r>
-              <w:rPr>
-                <w:rFonts w:ascii="Calibri" w:eastAsia="Times New Roman" w:hAnsi="Calibri" w:cs="Calibri"/>
-                <w:color w:val="000000"/>
-              </w:rPr>
-              <w:t>Baixa</w:t>
+        <w:tc>
+          <w:tcPr>
+            <w:tcW w:w="0" w:type="auto"/>
+            <w:gridSpan w:val="4"/>
+            <w:tcBorders>
+              <w:top w:val="single" w:sz="4" w:space="0" w:color="000000"/>
+              <w:left w:val="single" w:sz="4" w:space="0" w:color="000000"/>
+              <w:bottom w:val="single" w:sz="4" w:space="0" w:color="000000"/>
+              <w:right w:val="single" w:sz="4" w:space="0" w:color="000000"/>
+            </w:tcBorders>
+            <w:shd w:val="clear" w:color="auto" w:fill="D9D9D9"/>
+            <w:tcMar>
+              <w:top w:w="0" w:type="dxa"/>
+              <w:left w:w="108" w:type="dxa"/>
+              <w:bottom w:w="0" w:type="dxa"/>
+              <w:right w:w="108" w:type="dxa"/>
+            </w:tcMar>
+            <w:hideMark/>
+          </w:tcPr>
+          <w:p>
+            <w:pPr>
+              <w:spacing w:line="240" w:lineRule="auto"/>
+              <w:rPr>
+                <w:rFonts w:ascii="Times New Roman" w:eastAsia="Times New Roman" w:hAnsi="Times New Roman" w:cs="Times New Roman"/>
+                <w:sz w:val="24"/>
+                <w:szCs w:val="24"/>
+              </w:rPr>
+            </w:pPr>
+            <w:r>
+              <w:rPr>
+                <w:rFonts w:ascii="Calibri" w:eastAsia="Times New Roman" w:hAnsi="Calibri" w:cs="Calibri"/>
+                <w:color w:val="000000"/>
+              </w:rPr>
+              <w:t>Requisitos Não Funcionais</w:t>
             </w:r>
           </w:p>
         </w:tc>
@@ -3096,37 +3073,140 @@
         <w:tc>
           <w:tcPr>
             <w:tcW w:w="0" w:type="auto"/>
-            <w:gridSpan w:val="4"/>
-            <w:tcBorders>
-              <w:top w:val="single" w:sz="4" w:space="0" w:color="000000"/>
-              <w:left w:val="single" w:sz="4" w:space="0" w:color="000000"/>
-              <w:bottom w:val="single" w:sz="4" w:space="0" w:color="000000"/>
-              <w:right w:val="single" w:sz="4" w:space="0" w:color="000000"/>
-            </w:tcBorders>
-            <w:shd w:val="clear" w:color="auto" w:fill="D9D9D9"/>
-            <w:tcMar>
-              <w:top w:w="0" w:type="dxa"/>
-              <w:left w:w="108" w:type="dxa"/>
-              <w:bottom w:w="0" w:type="dxa"/>
-              <w:right w:w="108" w:type="dxa"/>
-            </w:tcMar>
-            <w:hideMark/>
-          </w:tcPr>
-          <w:p>
-            <w:pPr>
-              <w:spacing w:line="240" w:lineRule="auto"/>
-              <w:rPr>
-                <w:rFonts w:ascii="Times New Roman" w:eastAsia="Times New Roman" w:hAnsi="Times New Roman" w:cs="Times New Roman"/>
-                <w:sz w:val="24"/>
-                <w:szCs w:val="24"/>
-              </w:rPr>
-            </w:pPr>
-            <w:r>
-              <w:rPr>
-                <w:rFonts w:ascii="Calibri" w:eastAsia="Times New Roman" w:hAnsi="Calibri" w:cs="Calibri"/>
-                <w:color w:val="000000"/>
-              </w:rPr>
-              <w:t>Requisitos Não Funcionais</w:t>
+            <w:tcBorders>
+              <w:top w:val="single" w:sz="4" w:space="0" w:color="000000"/>
+              <w:left w:val="single" w:sz="4" w:space="0" w:color="000000"/>
+              <w:bottom w:val="single" w:sz="4" w:space="0" w:color="000000"/>
+              <w:right w:val="single" w:sz="4" w:space="0" w:color="000000"/>
+            </w:tcBorders>
+            <w:tcMar>
+              <w:top w:w="0" w:type="dxa"/>
+              <w:left w:w="108" w:type="dxa"/>
+              <w:bottom w:w="0" w:type="dxa"/>
+              <w:right w:w="108" w:type="dxa"/>
+            </w:tcMar>
+            <w:hideMark/>
+          </w:tcPr>
+          <w:p>
+            <w:pPr>
+              <w:spacing w:line="240" w:lineRule="auto"/>
+              <w:rPr>
+                <w:rFonts w:ascii="Times New Roman" w:eastAsia="Times New Roman" w:hAnsi="Times New Roman" w:cs="Times New Roman"/>
+                <w:sz w:val="24"/>
+                <w:szCs w:val="24"/>
+              </w:rPr>
+            </w:pPr>
+            <w:r>
+              <w:rPr>
+                <w:rFonts w:ascii="Calibri" w:eastAsia="Times New Roman" w:hAnsi="Calibri" w:cs="Calibri"/>
+                <w:color w:val="000000"/>
+              </w:rPr>
+              <w:t>ID</w:t>
+            </w:r>
+          </w:p>
+        </w:tc>
+        <w:tc>
+          <w:tcPr>
+            <w:tcW w:w="0" w:type="auto"/>
+            <w:tcBorders>
+              <w:top w:val="single" w:sz="4" w:space="0" w:color="000000"/>
+              <w:left w:val="single" w:sz="4" w:space="0" w:color="000000"/>
+              <w:bottom w:val="single" w:sz="4" w:space="0" w:color="000000"/>
+              <w:right w:val="single" w:sz="4" w:space="0" w:color="000000"/>
+            </w:tcBorders>
+            <w:tcMar>
+              <w:top w:w="0" w:type="dxa"/>
+              <w:left w:w="108" w:type="dxa"/>
+              <w:bottom w:w="0" w:type="dxa"/>
+              <w:right w:w="108" w:type="dxa"/>
+            </w:tcMar>
+            <w:hideMark/>
+          </w:tcPr>
+          <w:p>
+            <w:pPr>
+              <w:spacing w:line="240" w:lineRule="auto"/>
+              <w:rPr>
+                <w:rFonts w:ascii="Times New Roman" w:eastAsia="Times New Roman" w:hAnsi="Times New Roman" w:cs="Times New Roman"/>
+                <w:sz w:val="24"/>
+                <w:szCs w:val="24"/>
+              </w:rPr>
+            </w:pPr>
+            <w:r>
+              <w:rPr>
+                <w:rFonts w:ascii="Calibri" w:eastAsia="Times New Roman" w:hAnsi="Calibri" w:cs="Calibri"/>
+                <w:color w:val="000000"/>
+              </w:rPr>
+              <w:t>Descrição do Requisito</w:t>
+            </w:r>
+          </w:p>
+        </w:tc>
+        <w:tc>
+          <w:tcPr>
+            <w:tcW w:w="0" w:type="auto"/>
+            <w:tcBorders>
+              <w:top w:val="single" w:sz="4" w:space="0" w:color="000000"/>
+              <w:left w:val="single" w:sz="4" w:space="0" w:color="000000"/>
+              <w:bottom w:val="single" w:sz="4" w:space="0" w:color="000000"/>
+              <w:right w:val="single" w:sz="4" w:space="0" w:color="000000"/>
+            </w:tcBorders>
+            <w:tcMar>
+              <w:top w:w="0" w:type="dxa"/>
+              <w:left w:w="108" w:type="dxa"/>
+              <w:bottom w:w="0" w:type="dxa"/>
+              <w:right w:w="108" w:type="dxa"/>
+            </w:tcMar>
+            <w:hideMark/>
+          </w:tcPr>
+          <w:p>
+            <w:pPr>
+              <w:spacing w:line="240" w:lineRule="auto"/>
+              <w:rPr>
+                <w:rFonts w:ascii="Times New Roman" w:eastAsia="Times New Roman" w:hAnsi="Times New Roman" w:cs="Times New Roman"/>
+                <w:sz w:val="24"/>
+                <w:szCs w:val="24"/>
+              </w:rPr>
+            </w:pPr>
+            <w:r>
+              <w:rPr>
+                <w:rFonts w:ascii="Calibri" w:eastAsia="Times New Roman" w:hAnsi="Calibri" w:cs="Calibri"/>
+                <w:color w:val="000000"/>
+              </w:rPr>
+              <w:t>Prioridade</w:t>
+            </w:r>
+          </w:p>
+        </w:tc>
+        <w:tc>
+          <w:tcPr>
+            <w:tcW w:w="0" w:type="auto"/>
+            <w:tcBorders>
+              <w:top w:val="single" w:sz="4" w:space="0" w:color="000000"/>
+              <w:left w:val="single" w:sz="4" w:space="0" w:color="000000"/>
+              <w:bottom w:val="single" w:sz="4" w:space="0" w:color="000000"/>
+              <w:right w:val="single" w:sz="4" w:space="0" w:color="000000"/>
+            </w:tcBorders>
+            <w:tcMar>
+              <w:top w:w="0" w:type="dxa"/>
+              <w:left w:w="108" w:type="dxa"/>
+              <w:bottom w:w="0" w:type="dxa"/>
+              <w:right w:w="108" w:type="dxa"/>
+            </w:tcMar>
+            <w:hideMark/>
+          </w:tcPr>
+          <w:p>
+            <w:pPr>
+              <w:spacing w:line="240" w:lineRule="auto"/>
+              <w:rPr>
+                <w:rFonts w:ascii="Times New Roman" w:eastAsia="Times New Roman" w:hAnsi="Times New Roman" w:cs="Times New Roman"/>
+                <w:sz w:val="24"/>
+                <w:szCs w:val="24"/>
+              </w:rPr>
+            </w:pPr>
+            <w:r>
+              <w:rPr>
+                <w:rFonts w:ascii="Calibri" w:eastAsia="Times New Roman" w:hAnsi="Calibri" w:cs="Calibri"/>
+                <w:color w:val="000000"/>
+              </w:rPr>
+              <w:t>Complexidade</w:t>
             </w:r>
           </w:p>
         </w:tc>
@@ -3163,112 +3243,128 @@
                 <w:rFonts w:ascii="Calibri" w:eastAsia="Times New Roman" w:hAnsi="Calibri" w:cs="Calibri"/>
                 <w:color w:val="000000"/>
               </w:rPr>
-              <w:t>ID</w:t>
-            </w:r>
-          </w:p>
-        </w:tc>
-        <w:tc>
-          <w:tcPr>
-            <w:tcW w:w="0" w:type="auto"/>
-            <w:tcBorders>
-              <w:top w:val="single" w:sz="4" w:space="0" w:color="000000"/>
-              <w:left w:val="single" w:sz="4" w:space="0" w:color="000000"/>
-              <w:bottom w:val="single" w:sz="4" w:space="0" w:color="000000"/>
-              <w:right w:val="single" w:sz="4" w:space="0" w:color="000000"/>
-            </w:tcBorders>
-            <w:tcMar>
-              <w:top w:w="0" w:type="dxa"/>
-              <w:left w:w="108" w:type="dxa"/>
-              <w:bottom w:w="0" w:type="dxa"/>
-              <w:right w:w="108" w:type="dxa"/>
-            </w:tcMar>
-            <w:hideMark/>
-          </w:tcPr>
-          <w:p>
-            <w:pPr>
-              <w:spacing w:line="240" w:lineRule="auto"/>
-              <w:rPr>
-                <w:rFonts w:ascii="Times New Roman" w:eastAsia="Times New Roman" w:hAnsi="Times New Roman" w:cs="Times New Roman"/>
-                <w:sz w:val="24"/>
-                <w:szCs w:val="24"/>
-              </w:rPr>
-            </w:pPr>
-            <w:r>
-              <w:rPr>
-                <w:rFonts w:ascii="Calibri" w:eastAsia="Times New Roman" w:hAnsi="Calibri" w:cs="Calibri"/>
-                <w:color w:val="000000"/>
-              </w:rPr>
-              <w:t>Descrição do Requisito</w:t>
-            </w:r>
-          </w:p>
-        </w:tc>
-        <w:tc>
-          <w:tcPr>
-            <w:tcW w:w="0" w:type="auto"/>
-            <w:tcBorders>
-              <w:top w:val="single" w:sz="4" w:space="0" w:color="000000"/>
-              <w:left w:val="single" w:sz="4" w:space="0" w:color="000000"/>
-              <w:bottom w:val="single" w:sz="4" w:space="0" w:color="000000"/>
-              <w:right w:val="single" w:sz="4" w:space="0" w:color="000000"/>
-            </w:tcBorders>
-            <w:tcMar>
-              <w:top w:w="0" w:type="dxa"/>
-              <w:left w:w="108" w:type="dxa"/>
-              <w:bottom w:w="0" w:type="dxa"/>
-              <w:right w:w="108" w:type="dxa"/>
-            </w:tcMar>
-            <w:hideMark/>
-          </w:tcPr>
-          <w:p>
-            <w:pPr>
-              <w:spacing w:line="240" w:lineRule="auto"/>
-              <w:rPr>
-                <w:rFonts w:ascii="Times New Roman" w:eastAsia="Times New Roman" w:hAnsi="Times New Roman" w:cs="Times New Roman"/>
-                <w:sz w:val="24"/>
-                <w:szCs w:val="24"/>
-              </w:rPr>
-            </w:pPr>
-            <w:r>
-              <w:rPr>
-                <w:rFonts w:ascii="Calibri" w:eastAsia="Times New Roman" w:hAnsi="Calibri" w:cs="Calibri"/>
-                <w:color w:val="000000"/>
-              </w:rPr>
-              <w:t>Prioridade</w:t>
-            </w:r>
-          </w:p>
-        </w:tc>
-        <w:tc>
-          <w:tcPr>
-            <w:tcW w:w="0" w:type="auto"/>
-            <w:tcBorders>
-              <w:top w:val="single" w:sz="4" w:space="0" w:color="000000"/>
-              <w:left w:val="single" w:sz="4" w:space="0" w:color="000000"/>
-              <w:bottom w:val="single" w:sz="4" w:space="0" w:color="000000"/>
-              <w:right w:val="single" w:sz="4" w:space="0" w:color="000000"/>
-            </w:tcBorders>
-            <w:tcMar>
-              <w:top w:w="0" w:type="dxa"/>
-              <w:left w:w="108" w:type="dxa"/>
-              <w:bottom w:w="0" w:type="dxa"/>
-              <w:right w:w="108" w:type="dxa"/>
-            </w:tcMar>
-            <w:hideMark/>
-          </w:tcPr>
-          <w:p>
-            <w:pPr>
-              <w:spacing w:line="240" w:lineRule="auto"/>
-              <w:rPr>
-                <w:rFonts w:ascii="Times New Roman" w:eastAsia="Times New Roman" w:hAnsi="Times New Roman" w:cs="Times New Roman"/>
-                <w:sz w:val="24"/>
-                <w:szCs w:val="24"/>
-              </w:rPr>
-            </w:pPr>
-            <w:r>
-              <w:rPr>
-                <w:rFonts w:ascii="Calibri" w:eastAsia="Times New Roman" w:hAnsi="Calibri" w:cs="Calibri"/>
-                <w:color w:val="000000"/>
-              </w:rPr>
-              <w:t>Complexidade</w:t>
+              <w:t>1</w:t>
+            </w:r>
+          </w:p>
+        </w:tc>
+        <w:tc>
+          <w:tcPr>
+            <w:tcW w:w="0" w:type="auto"/>
+            <w:tcBorders>
+              <w:top w:val="single" w:sz="4" w:space="0" w:color="000000"/>
+              <w:left w:val="single" w:sz="4" w:space="0" w:color="000000"/>
+              <w:bottom w:val="single" w:sz="4" w:space="0" w:color="000000"/>
+              <w:right w:val="single" w:sz="4" w:space="0" w:color="000000"/>
+            </w:tcBorders>
+            <w:tcMar>
+              <w:top w:w="0" w:type="dxa"/>
+              <w:left w:w="108" w:type="dxa"/>
+              <w:bottom w:w="0" w:type="dxa"/>
+              <w:right w:w="108" w:type="dxa"/>
+            </w:tcMar>
+            <w:hideMark/>
+          </w:tcPr>
+          <w:p>
+            <w:pPr>
+              <w:spacing w:line="240" w:lineRule="auto"/>
+              <w:rPr>
+                <w:rFonts w:ascii="Times New Roman" w:eastAsia="Times New Roman" w:hAnsi="Times New Roman" w:cs="Times New Roman"/>
+                <w:sz w:val="24"/>
+                <w:szCs w:val="24"/>
+              </w:rPr>
+            </w:pPr>
+            <w:r>
+              <w:rPr>
+                <w:rFonts w:ascii="Calibri" w:eastAsia="Times New Roman" w:hAnsi="Calibri" w:cs="Calibri"/>
+                <w:color w:val="000000"/>
+              </w:rPr>
+              <w:t>O sistema emite os relatórios em formato .</w:t>
+            </w:r>
+            <w:proofErr w:type="spellStart"/>
+            <w:r>
+              <w:rPr>
+                <w:rFonts w:ascii="Calibri" w:eastAsia="Times New Roman" w:hAnsi="Calibri" w:cs="Calibri"/>
+                <w:color w:val="000000"/>
+              </w:rPr>
+              <w:t>pdf</w:t>
+            </w:r>
+            <w:proofErr w:type="spellEnd"/>
+            <w:r>
+              <w:rPr>
+                <w:rFonts w:ascii="Calibri" w:eastAsia="Times New Roman" w:hAnsi="Calibri" w:cs="Calibri"/>
+                <w:color w:val="000000"/>
+              </w:rPr>
+              <w:t>.</w:t>
+            </w:r>
+          </w:p>
+        </w:tc>
+        <w:tc>
+          <w:tcPr>
+            <w:tcW w:w="0" w:type="auto"/>
+            <w:tcBorders>
+              <w:top w:val="single" w:sz="4" w:space="0" w:color="000000"/>
+              <w:left w:val="single" w:sz="4" w:space="0" w:color="000000"/>
+              <w:bottom w:val="single" w:sz="4" w:space="0" w:color="000000"/>
+              <w:right w:val="single" w:sz="4" w:space="0" w:color="000000"/>
+            </w:tcBorders>
+            <w:tcMar>
+              <w:top w:w="0" w:type="dxa"/>
+              <w:left w:w="108" w:type="dxa"/>
+              <w:bottom w:w="0" w:type="dxa"/>
+              <w:right w:w="108" w:type="dxa"/>
+            </w:tcMar>
+            <w:hideMark/>
+          </w:tcPr>
+          <w:p>
+            <w:pPr>
+              <w:spacing w:line="240" w:lineRule="auto"/>
+              <w:rPr>
+                <w:rFonts w:ascii="Times New Roman" w:eastAsia="Times New Roman" w:hAnsi="Times New Roman" w:cs="Times New Roman"/>
+                <w:sz w:val="24"/>
+                <w:szCs w:val="24"/>
+              </w:rPr>
+            </w:pPr>
+            <w:r>
+              <w:rPr>
+                <w:rFonts w:ascii="Calibri" w:eastAsia="Times New Roman" w:hAnsi="Calibri" w:cs="Calibri"/>
+                <w:color w:val="000000"/>
+              </w:rPr>
+              <w:t>Baixa</w:t>
+            </w:r>
+          </w:p>
+        </w:tc>
+        <w:tc>
+          <w:tcPr>
+            <w:tcW w:w="0" w:type="auto"/>
+            <w:tcBorders>
+              <w:top w:val="single" w:sz="4" w:space="0" w:color="000000"/>
+              <w:left w:val="single" w:sz="4" w:space="0" w:color="000000"/>
+              <w:bottom w:val="single" w:sz="4" w:space="0" w:color="000000"/>
+              <w:right w:val="single" w:sz="4" w:space="0" w:color="000000"/>
+            </w:tcBorders>
+            <w:tcMar>
+              <w:top w:w="0" w:type="dxa"/>
+              <w:left w:w="108" w:type="dxa"/>
+              <w:bottom w:w="0" w:type="dxa"/>
+              <w:right w:w="108" w:type="dxa"/>
+            </w:tcMar>
+            <w:hideMark/>
+          </w:tcPr>
+          <w:p>
+            <w:pPr>
+              <w:spacing w:line="240" w:lineRule="auto"/>
+              <w:rPr>
+                <w:rFonts w:ascii="Times New Roman" w:eastAsia="Times New Roman" w:hAnsi="Times New Roman" w:cs="Times New Roman"/>
+                <w:sz w:val="24"/>
+                <w:szCs w:val="24"/>
+              </w:rPr>
+            </w:pPr>
+            <w:r>
+              <w:rPr>
+                <w:rFonts w:ascii="Calibri" w:eastAsia="Times New Roman" w:hAnsi="Calibri" w:cs="Calibri"/>
+                <w:color w:val="000000"/>
+              </w:rPr>
+              <w:t>Baixa</w:t>
             </w:r>
           </w:p>
         </w:tc>
@@ -3305,112 +3401,112 @@
                 <w:rFonts w:ascii="Calibri" w:eastAsia="Times New Roman" w:hAnsi="Calibri" w:cs="Calibri"/>
                 <w:color w:val="000000"/>
               </w:rPr>
-              <w:t>1</w:t>
-            </w:r>
-          </w:p>
-        </w:tc>
-        <w:tc>
-          <w:tcPr>
-            <w:tcW w:w="0" w:type="auto"/>
-            <w:tcBorders>
-              <w:top w:val="single" w:sz="4" w:space="0" w:color="000000"/>
-              <w:left w:val="single" w:sz="4" w:space="0" w:color="000000"/>
-              <w:bottom w:val="single" w:sz="4" w:space="0" w:color="000000"/>
-              <w:right w:val="single" w:sz="4" w:space="0" w:color="000000"/>
-            </w:tcBorders>
-            <w:tcMar>
-              <w:top w:w="0" w:type="dxa"/>
-              <w:left w:w="108" w:type="dxa"/>
-              <w:bottom w:w="0" w:type="dxa"/>
-              <w:right w:w="108" w:type="dxa"/>
-            </w:tcMar>
-            <w:hideMark/>
-          </w:tcPr>
-          <w:p>
-            <w:pPr>
-              <w:spacing w:line="240" w:lineRule="auto"/>
-              <w:rPr>
-                <w:rFonts w:ascii="Times New Roman" w:eastAsia="Times New Roman" w:hAnsi="Times New Roman" w:cs="Times New Roman"/>
-                <w:sz w:val="24"/>
-                <w:szCs w:val="24"/>
-              </w:rPr>
-            </w:pPr>
-            <w:r>
-              <w:rPr>
-                <w:rFonts w:ascii="Calibri" w:eastAsia="Times New Roman" w:hAnsi="Calibri" w:cs="Calibri"/>
-                <w:color w:val="000000"/>
-              </w:rPr>
-              <w:t>O sistema emite os relatórios em formato .pdf.</w:t>
-            </w:r>
-          </w:p>
-        </w:tc>
-        <w:tc>
-          <w:tcPr>
-            <w:tcW w:w="0" w:type="auto"/>
-            <w:tcBorders>
-              <w:top w:val="single" w:sz="4" w:space="0" w:color="000000"/>
-              <w:left w:val="single" w:sz="4" w:space="0" w:color="000000"/>
-              <w:bottom w:val="single" w:sz="4" w:space="0" w:color="000000"/>
-              <w:right w:val="single" w:sz="4" w:space="0" w:color="000000"/>
-            </w:tcBorders>
-            <w:tcMar>
-              <w:top w:w="0" w:type="dxa"/>
-              <w:left w:w="108" w:type="dxa"/>
-              <w:bottom w:w="0" w:type="dxa"/>
-              <w:right w:w="108" w:type="dxa"/>
-            </w:tcMar>
-            <w:hideMark/>
-          </w:tcPr>
-          <w:p>
-            <w:pPr>
-              <w:spacing w:line="240" w:lineRule="auto"/>
-              <w:rPr>
-                <w:rFonts w:ascii="Times New Roman" w:eastAsia="Times New Roman" w:hAnsi="Times New Roman" w:cs="Times New Roman"/>
-                <w:sz w:val="24"/>
-                <w:szCs w:val="24"/>
-              </w:rPr>
-            </w:pPr>
-            <w:r>
-              <w:rPr>
-                <w:rFonts w:ascii="Calibri" w:eastAsia="Times New Roman" w:hAnsi="Calibri" w:cs="Calibri"/>
-                <w:color w:val="000000"/>
-              </w:rPr>
-              <w:t>Baixa</w:t>
-            </w:r>
-          </w:p>
-        </w:tc>
-        <w:tc>
-          <w:tcPr>
-            <w:tcW w:w="0" w:type="auto"/>
-            <w:tcBorders>
-              <w:top w:val="single" w:sz="4" w:space="0" w:color="000000"/>
-              <w:left w:val="single" w:sz="4" w:space="0" w:color="000000"/>
-              <w:bottom w:val="single" w:sz="4" w:space="0" w:color="000000"/>
-              <w:right w:val="single" w:sz="4" w:space="0" w:color="000000"/>
-            </w:tcBorders>
-            <w:tcMar>
-              <w:top w:w="0" w:type="dxa"/>
-              <w:left w:w="108" w:type="dxa"/>
-              <w:bottom w:w="0" w:type="dxa"/>
-              <w:right w:w="108" w:type="dxa"/>
-            </w:tcMar>
-            <w:hideMark/>
-          </w:tcPr>
-          <w:p>
-            <w:pPr>
-              <w:spacing w:line="240" w:lineRule="auto"/>
-              <w:rPr>
-                <w:rFonts w:ascii="Times New Roman" w:eastAsia="Times New Roman" w:hAnsi="Times New Roman" w:cs="Times New Roman"/>
-                <w:sz w:val="24"/>
-                <w:szCs w:val="24"/>
-              </w:rPr>
-            </w:pPr>
-            <w:r>
-              <w:rPr>
-                <w:rFonts w:ascii="Calibri" w:eastAsia="Times New Roman" w:hAnsi="Calibri" w:cs="Calibri"/>
-                <w:color w:val="000000"/>
-              </w:rPr>
-              <w:t>Baixa</w:t>
+              <w:t>2</w:t>
+            </w:r>
+          </w:p>
+        </w:tc>
+        <w:tc>
+          <w:tcPr>
+            <w:tcW w:w="0" w:type="auto"/>
+            <w:tcBorders>
+              <w:top w:val="single" w:sz="4" w:space="0" w:color="000000"/>
+              <w:left w:val="single" w:sz="4" w:space="0" w:color="000000"/>
+              <w:bottom w:val="single" w:sz="4" w:space="0" w:color="000000"/>
+              <w:right w:val="single" w:sz="4" w:space="0" w:color="000000"/>
+            </w:tcBorders>
+            <w:tcMar>
+              <w:top w:w="0" w:type="dxa"/>
+              <w:left w:w="108" w:type="dxa"/>
+              <w:bottom w:w="0" w:type="dxa"/>
+              <w:right w:w="108" w:type="dxa"/>
+            </w:tcMar>
+            <w:hideMark/>
+          </w:tcPr>
+          <w:p>
+            <w:pPr>
+              <w:spacing w:line="240" w:lineRule="auto"/>
+              <w:rPr>
+                <w:rFonts w:ascii="Times New Roman" w:eastAsia="Times New Roman" w:hAnsi="Times New Roman" w:cs="Times New Roman"/>
+                <w:sz w:val="24"/>
+                <w:szCs w:val="24"/>
+              </w:rPr>
+            </w:pPr>
+            <w:r>
+              <w:rPr>
+                <w:rFonts w:ascii="Calibri" w:eastAsia="Times New Roman" w:hAnsi="Calibri" w:cs="Calibri"/>
+                <w:color w:val="000000"/>
+              </w:rPr>
+              <w:t>O tempo de atualização de registro é inferior a 5 segundos.</w:t>
+            </w:r>
+          </w:p>
+        </w:tc>
+        <w:tc>
+          <w:tcPr>
+            <w:tcW w:w="0" w:type="auto"/>
+            <w:tcBorders>
+              <w:top w:val="single" w:sz="4" w:space="0" w:color="000000"/>
+              <w:left w:val="single" w:sz="4" w:space="0" w:color="000000"/>
+              <w:bottom w:val="single" w:sz="4" w:space="0" w:color="000000"/>
+              <w:right w:val="single" w:sz="4" w:space="0" w:color="000000"/>
+            </w:tcBorders>
+            <w:tcMar>
+              <w:top w:w="0" w:type="dxa"/>
+              <w:left w:w="108" w:type="dxa"/>
+              <w:bottom w:w="0" w:type="dxa"/>
+              <w:right w:w="108" w:type="dxa"/>
+            </w:tcMar>
+            <w:hideMark/>
+          </w:tcPr>
+          <w:p>
+            <w:pPr>
+              <w:spacing w:line="240" w:lineRule="auto"/>
+              <w:rPr>
+                <w:rFonts w:ascii="Times New Roman" w:eastAsia="Times New Roman" w:hAnsi="Times New Roman" w:cs="Times New Roman"/>
+                <w:sz w:val="24"/>
+                <w:szCs w:val="24"/>
+              </w:rPr>
+            </w:pPr>
+            <w:r>
+              <w:rPr>
+                <w:rFonts w:ascii="Calibri" w:eastAsia="Times New Roman" w:hAnsi="Calibri" w:cs="Calibri"/>
+                <w:color w:val="000000"/>
+              </w:rPr>
+              <w:t>Alta</w:t>
+            </w:r>
+          </w:p>
+        </w:tc>
+        <w:tc>
+          <w:tcPr>
+            <w:tcW w:w="0" w:type="auto"/>
+            <w:tcBorders>
+              <w:top w:val="single" w:sz="4" w:space="0" w:color="000000"/>
+              <w:left w:val="single" w:sz="4" w:space="0" w:color="000000"/>
+              <w:bottom w:val="single" w:sz="4" w:space="0" w:color="000000"/>
+              <w:right w:val="single" w:sz="4" w:space="0" w:color="000000"/>
+            </w:tcBorders>
+            <w:tcMar>
+              <w:top w:w="0" w:type="dxa"/>
+              <w:left w:w="108" w:type="dxa"/>
+              <w:bottom w:w="0" w:type="dxa"/>
+              <w:right w:w="108" w:type="dxa"/>
+            </w:tcMar>
+            <w:hideMark/>
+          </w:tcPr>
+          <w:p>
+            <w:pPr>
+              <w:spacing w:line="240" w:lineRule="auto"/>
+              <w:rPr>
+                <w:rFonts w:ascii="Times New Roman" w:eastAsia="Times New Roman" w:hAnsi="Times New Roman" w:cs="Times New Roman"/>
+                <w:sz w:val="24"/>
+                <w:szCs w:val="24"/>
+              </w:rPr>
+            </w:pPr>
+            <w:r>
+              <w:rPr>
+                <w:rFonts w:ascii="Calibri" w:eastAsia="Times New Roman" w:hAnsi="Calibri" w:cs="Calibri"/>
+                <w:color w:val="000000"/>
+              </w:rPr>
+              <w:t>Média</w:t>
             </w:r>
           </w:p>
         </w:tc>
@@ -3447,42 +3543,77 @@
                 <w:rFonts w:ascii="Calibri" w:eastAsia="Times New Roman" w:hAnsi="Calibri" w:cs="Calibri"/>
                 <w:color w:val="000000"/>
               </w:rPr>
-              <w:t>2</w:t>
-            </w:r>
-          </w:p>
-        </w:tc>
-        <w:tc>
-          <w:tcPr>
-            <w:tcW w:w="0" w:type="auto"/>
-            <w:tcBorders>
-              <w:top w:val="single" w:sz="4" w:space="0" w:color="000000"/>
-              <w:left w:val="single" w:sz="4" w:space="0" w:color="000000"/>
-              <w:bottom w:val="single" w:sz="4" w:space="0" w:color="000000"/>
-              <w:right w:val="single" w:sz="4" w:space="0" w:color="000000"/>
-            </w:tcBorders>
-            <w:tcMar>
-              <w:top w:w="0" w:type="dxa"/>
-              <w:left w:w="108" w:type="dxa"/>
-              <w:bottom w:w="0" w:type="dxa"/>
-              <w:right w:w="108" w:type="dxa"/>
-            </w:tcMar>
-            <w:hideMark/>
-          </w:tcPr>
-          <w:p>
-            <w:pPr>
-              <w:spacing w:line="240" w:lineRule="auto"/>
-              <w:rPr>
-                <w:rFonts w:ascii="Times New Roman" w:eastAsia="Times New Roman" w:hAnsi="Times New Roman" w:cs="Times New Roman"/>
-                <w:sz w:val="24"/>
-                <w:szCs w:val="24"/>
-              </w:rPr>
-            </w:pPr>
-            <w:r>
-              <w:rPr>
-                <w:rFonts w:ascii="Calibri" w:eastAsia="Times New Roman" w:hAnsi="Calibri" w:cs="Calibri"/>
-                <w:color w:val="000000"/>
-              </w:rPr>
-              <w:t>O tempo de atualização de registro é inferior a 5 segundos.</w:t>
+              <w:t>3</w:t>
+            </w:r>
+          </w:p>
+        </w:tc>
+        <w:tc>
+          <w:tcPr>
+            <w:tcW w:w="0" w:type="auto"/>
+            <w:tcBorders>
+              <w:top w:val="single" w:sz="4" w:space="0" w:color="000000"/>
+              <w:left w:val="single" w:sz="4" w:space="0" w:color="000000"/>
+              <w:bottom w:val="single" w:sz="4" w:space="0" w:color="000000"/>
+              <w:right w:val="single" w:sz="4" w:space="0" w:color="000000"/>
+            </w:tcBorders>
+            <w:tcMar>
+              <w:top w:w="0" w:type="dxa"/>
+              <w:left w:w="108" w:type="dxa"/>
+              <w:bottom w:w="0" w:type="dxa"/>
+              <w:right w:w="108" w:type="dxa"/>
+            </w:tcMar>
+            <w:hideMark/>
+          </w:tcPr>
+          <w:p>
+            <w:pPr>
+              <w:spacing w:line="240" w:lineRule="auto"/>
+              <w:rPr>
+                <w:rFonts w:ascii="Times New Roman" w:eastAsia="Times New Roman" w:hAnsi="Times New Roman" w:cs="Times New Roman"/>
+                <w:sz w:val="24"/>
+                <w:szCs w:val="24"/>
+              </w:rPr>
+            </w:pPr>
+            <w:r>
+              <w:rPr>
+                <w:rFonts w:ascii="Calibri" w:eastAsia="Times New Roman" w:hAnsi="Calibri" w:cs="Calibri"/>
+                <w:color w:val="000000"/>
+              </w:rPr>
+              <w:t>O sistema utiliza um banco de dados em cloud com backup automático.</w:t>
+            </w:r>
+          </w:p>
+        </w:tc>
+        <w:tc>
+          <w:tcPr>
+            <w:tcW w:w="0" w:type="auto"/>
+            <w:tcBorders>
+              <w:top w:val="single" w:sz="4" w:space="0" w:color="000000"/>
+              <w:left w:val="single" w:sz="4" w:space="0" w:color="000000"/>
+              <w:bottom w:val="single" w:sz="4" w:space="0" w:color="000000"/>
+              <w:right w:val="single" w:sz="4" w:space="0" w:color="000000"/>
+            </w:tcBorders>
+            <w:tcMar>
+              <w:top w:w="0" w:type="dxa"/>
+              <w:left w:w="108" w:type="dxa"/>
+              <w:bottom w:w="0" w:type="dxa"/>
+              <w:right w:w="108" w:type="dxa"/>
+            </w:tcMar>
+            <w:hideMark/>
+          </w:tcPr>
+          <w:p>
+            <w:pPr>
+              <w:spacing w:line="240" w:lineRule="auto"/>
+              <w:rPr>
+                <w:rFonts w:ascii="Times New Roman" w:eastAsia="Times New Roman" w:hAnsi="Times New Roman" w:cs="Times New Roman"/>
+                <w:sz w:val="24"/>
+                <w:szCs w:val="24"/>
+              </w:rPr>
+            </w:pPr>
+            <w:r>
+              <w:rPr>
+                <w:rFonts w:ascii="Calibri" w:eastAsia="Times New Roman" w:hAnsi="Calibri" w:cs="Calibri"/>
+                <w:color w:val="000000"/>
+              </w:rPr>
+              <w:t>Média</w:t>
             </w:r>
           </w:p>
         </w:tc>
@@ -3518,41 +3649,6 @@
                 <w:color w:val="000000"/>
               </w:rPr>
               <w:t>Alta</w:t>
-            </w:r>
-          </w:p>
-        </w:tc>
-        <w:tc>
-          <w:tcPr>
-            <w:tcW w:w="0" w:type="auto"/>
-            <w:tcBorders>
-              <w:top w:val="single" w:sz="4" w:space="0" w:color="000000"/>
-              <w:left w:val="single" w:sz="4" w:space="0" w:color="000000"/>
-              <w:bottom w:val="single" w:sz="4" w:space="0" w:color="000000"/>
-              <w:right w:val="single" w:sz="4" w:space="0" w:color="000000"/>
-            </w:tcBorders>
-            <w:tcMar>
-              <w:top w:w="0" w:type="dxa"/>
-              <w:left w:w="108" w:type="dxa"/>
-              <w:bottom w:w="0" w:type="dxa"/>
-              <w:right w:w="108" w:type="dxa"/>
-            </w:tcMar>
-            <w:hideMark/>
-          </w:tcPr>
-          <w:p>
-            <w:pPr>
-              <w:spacing w:line="240" w:lineRule="auto"/>
-              <w:rPr>
-                <w:rFonts w:ascii="Times New Roman" w:eastAsia="Times New Roman" w:hAnsi="Times New Roman" w:cs="Times New Roman"/>
-                <w:sz w:val="24"/>
-                <w:szCs w:val="24"/>
-              </w:rPr>
-            </w:pPr>
-            <w:r>
-              <w:rPr>
-                <w:rFonts w:ascii="Calibri" w:eastAsia="Times New Roman" w:hAnsi="Calibri" w:cs="Calibri"/>
-                <w:color w:val="000000"/>
-              </w:rPr>
-              <w:t>Média</w:t>
             </w:r>
           </w:p>
         </w:tc>
@@ -3589,148 +3685,6 @@
                 <w:rFonts w:ascii="Calibri" w:eastAsia="Times New Roman" w:hAnsi="Calibri" w:cs="Calibri"/>
                 <w:color w:val="000000"/>
               </w:rPr>
-              <w:t>3</w:t>
-            </w:r>
-          </w:p>
-        </w:tc>
-        <w:tc>
-          <w:tcPr>
-            <w:tcW w:w="0" w:type="auto"/>
-            <w:tcBorders>
-              <w:top w:val="single" w:sz="4" w:space="0" w:color="000000"/>
-              <w:left w:val="single" w:sz="4" w:space="0" w:color="000000"/>
-              <w:bottom w:val="single" w:sz="4" w:space="0" w:color="000000"/>
-              <w:right w:val="single" w:sz="4" w:space="0" w:color="000000"/>
-            </w:tcBorders>
-            <w:tcMar>
-              <w:top w:w="0" w:type="dxa"/>
-              <w:left w:w="108" w:type="dxa"/>
-              <w:bottom w:w="0" w:type="dxa"/>
-              <w:right w:w="108" w:type="dxa"/>
-            </w:tcMar>
-            <w:hideMark/>
-          </w:tcPr>
-          <w:p>
-            <w:pPr>
-              <w:spacing w:line="240" w:lineRule="auto"/>
-              <w:rPr>
-                <w:rFonts w:ascii="Times New Roman" w:eastAsia="Times New Roman" w:hAnsi="Times New Roman" w:cs="Times New Roman"/>
-                <w:sz w:val="24"/>
-                <w:szCs w:val="24"/>
-              </w:rPr>
-            </w:pPr>
-            <w:r>
-              <w:rPr>
-                <w:rFonts w:ascii="Calibri" w:eastAsia="Times New Roman" w:hAnsi="Calibri" w:cs="Calibri"/>
-                <w:color w:val="000000"/>
-              </w:rPr>
-              <w:t>O sistema utiliza um banco de dados em cloud com backup automático.</w:t>
-            </w:r>
-          </w:p>
-        </w:tc>
-        <w:tc>
-          <w:tcPr>
-            <w:tcW w:w="0" w:type="auto"/>
-            <w:tcBorders>
-              <w:top w:val="single" w:sz="4" w:space="0" w:color="000000"/>
-              <w:left w:val="single" w:sz="4" w:space="0" w:color="000000"/>
-              <w:bottom w:val="single" w:sz="4" w:space="0" w:color="000000"/>
-              <w:right w:val="single" w:sz="4" w:space="0" w:color="000000"/>
-            </w:tcBorders>
-            <w:tcMar>
-              <w:top w:w="0" w:type="dxa"/>
-              <w:left w:w="108" w:type="dxa"/>
-              <w:bottom w:w="0" w:type="dxa"/>
-              <w:right w:w="108" w:type="dxa"/>
-            </w:tcMar>
-            <w:hideMark/>
-          </w:tcPr>
-          <w:p>
-            <w:pPr>
-              <w:spacing w:line="240" w:lineRule="auto"/>
-              <w:rPr>
-                <w:rFonts w:ascii="Times New Roman" w:eastAsia="Times New Roman" w:hAnsi="Times New Roman" w:cs="Times New Roman"/>
-                <w:sz w:val="24"/>
-                <w:szCs w:val="24"/>
-              </w:rPr>
-            </w:pPr>
-            <w:r>
-              <w:rPr>
-                <w:rFonts w:ascii="Calibri" w:eastAsia="Times New Roman" w:hAnsi="Calibri" w:cs="Calibri"/>
-                <w:color w:val="000000"/>
-              </w:rPr>
-              <w:t>Média</w:t>
-            </w:r>
-          </w:p>
-        </w:tc>
-        <w:tc>
-          <w:tcPr>
-            <w:tcW w:w="0" w:type="auto"/>
-            <w:tcBorders>
-              <w:top w:val="single" w:sz="4" w:space="0" w:color="000000"/>
-              <w:left w:val="single" w:sz="4" w:space="0" w:color="000000"/>
-              <w:bottom w:val="single" w:sz="4" w:space="0" w:color="000000"/>
-              <w:right w:val="single" w:sz="4" w:space="0" w:color="000000"/>
-            </w:tcBorders>
-            <w:tcMar>
-              <w:top w:w="0" w:type="dxa"/>
-              <w:left w:w="108" w:type="dxa"/>
-              <w:bottom w:w="0" w:type="dxa"/>
-              <w:right w:w="108" w:type="dxa"/>
-            </w:tcMar>
-            <w:hideMark/>
-          </w:tcPr>
-          <w:p>
-            <w:pPr>
-              <w:spacing w:line="240" w:lineRule="auto"/>
-              <w:rPr>
-                <w:rFonts w:ascii="Times New Roman" w:eastAsia="Times New Roman" w:hAnsi="Times New Roman" w:cs="Times New Roman"/>
-                <w:sz w:val="24"/>
-                <w:szCs w:val="24"/>
-              </w:rPr>
-            </w:pPr>
-            <w:r>
-              <w:rPr>
-                <w:rFonts w:ascii="Calibri" w:eastAsia="Times New Roman" w:hAnsi="Calibri" w:cs="Calibri"/>
-                <w:color w:val="000000"/>
-              </w:rPr>
-              <w:t>Alta</w:t>
-            </w:r>
-          </w:p>
-        </w:tc>
-      </w:tr>
-      <w:tr>
-        <w:tc>
-          <w:tcPr>
-            <w:tcW w:w="0" w:type="auto"/>
-            <w:tcBorders>
-              <w:top w:val="single" w:sz="4" w:space="0" w:color="000000"/>
-              <w:left w:val="single" w:sz="4" w:space="0" w:color="000000"/>
-              <w:bottom w:val="single" w:sz="4" w:space="0" w:color="000000"/>
-              <w:right w:val="single" w:sz="4" w:space="0" w:color="000000"/>
-            </w:tcBorders>
-            <w:tcMar>
-              <w:top w:w="0" w:type="dxa"/>
-              <w:left w:w="108" w:type="dxa"/>
-              <w:bottom w:w="0" w:type="dxa"/>
-              <w:right w:w="108" w:type="dxa"/>
-            </w:tcMar>
-            <w:hideMark/>
-          </w:tcPr>
-          <w:p>
-            <w:pPr>
-              <w:spacing w:line="240" w:lineRule="auto"/>
-              <w:rPr>
-                <w:rFonts w:ascii="Times New Roman" w:eastAsia="Times New Roman" w:hAnsi="Times New Roman" w:cs="Times New Roman"/>
-                <w:sz w:val="24"/>
-                <w:szCs w:val="24"/>
-              </w:rPr>
-            </w:pPr>
-            <w:r>
-              <w:rPr>
-                <w:rFonts w:ascii="Calibri" w:eastAsia="Times New Roman" w:hAnsi="Calibri" w:cs="Calibri"/>
-                <w:color w:val="000000"/>
-              </w:rPr>
               <w:t>4</w:t>
             </w:r>
           </w:p>
@@ -3766,7 +3720,23 @@
                 <w:rFonts w:ascii="Calibri" w:eastAsia="Times New Roman" w:hAnsi="Calibri" w:cs="Calibri"/>
                 <w:color w:val="000000"/>
               </w:rPr>
-              <w:t>O banco de dados é do tipo relacional e em MySql.</w:t>
+              <w:t xml:space="preserve">O banco de dados é do tipo relacional e em </w:t>
+            </w:r>
+            <w:proofErr w:type="spellStart"/>
+            <w:r>
+              <w:rPr>
+                <w:rFonts w:ascii="Calibri" w:eastAsia="Times New Roman" w:hAnsi="Calibri" w:cs="Calibri"/>
+                <w:color w:val="000000"/>
+              </w:rPr>
+              <w:t>MySql</w:t>
+            </w:r>
+            <w:proofErr w:type="spellEnd"/>
+            <w:r>
+              <w:rPr>
+                <w:rFonts w:ascii="Calibri" w:eastAsia="Times New Roman" w:hAnsi="Calibri" w:cs="Calibri"/>
+                <w:color w:val="000000"/>
+              </w:rPr>
+              <w:t>.</w:t>
             </w:r>
           </w:p>
         </w:tc>
@@ -3911,7 +3881,23 @@
                 <w:rFonts w:ascii="Calibri" w:eastAsia="Times New Roman" w:hAnsi="Calibri" w:cs="Calibri"/>
                 <w:color w:val="000000"/>
               </w:rPr>
-              <w:t>O back-end é desenvolvido em Java e Spring Boot.</w:t>
+              <w:t xml:space="preserve">O </w:t>
+            </w:r>
+            <w:proofErr w:type="spellStart"/>
+            <w:r>
+              <w:rPr>
+                <w:rFonts w:ascii="Calibri" w:eastAsia="Times New Roman" w:hAnsi="Calibri" w:cs="Calibri"/>
+                <w:color w:val="000000"/>
+              </w:rPr>
+              <w:t>back-end</w:t>
+            </w:r>
+            <w:proofErr w:type="spellEnd"/>
+            <w:r>
+              <w:rPr>
+                <w:rFonts w:ascii="Calibri" w:eastAsia="Times New Roman" w:hAnsi="Calibri" w:cs="Calibri"/>
+                <w:color w:val="000000"/>
+              </w:rPr>
+              <w:t xml:space="preserve"> é desenvolvido em Java e Spring Boot.</w:t>
             </w:r>
           </w:p>
         </w:tc>
@@ -4056,7 +4042,23 @@
                 <w:rFonts w:ascii="Calibri" w:eastAsia="Times New Roman" w:hAnsi="Calibri" w:cs="Calibri"/>
                 <w:color w:val="000000"/>
               </w:rPr>
-              <w:t>O front-end é desenvolvido em Angular.</w:t>
+              <w:t>O front-</w:t>
+            </w:r>
+            <w:proofErr w:type="spellStart"/>
+            <w:r>
+              <w:rPr>
+                <w:rFonts w:ascii="Calibri" w:eastAsia="Times New Roman" w:hAnsi="Calibri" w:cs="Calibri"/>
+                <w:color w:val="000000"/>
+              </w:rPr>
+              <w:t>end</w:t>
+            </w:r>
+            <w:proofErr w:type="spellEnd"/>
+            <w:r>
+              <w:rPr>
+                <w:rFonts w:ascii="Calibri" w:eastAsia="Times New Roman" w:hAnsi="Calibri" w:cs="Calibri"/>
+                <w:color w:val="000000"/>
+              </w:rPr>
+              <w:t xml:space="preserve"> é desenvolvido em Angular.</w:t>
             </w:r>
           </w:p>
         </w:tc>
@@ -4128,138 +4130,6 @@
               </w:rPr>
               <w:t>-</w:t>
             </w:r>
-          </w:p>
-        </w:tc>
-      </w:tr>
-      <w:tr>
-        <w:trPr>
-          <w:trHeight w:val="540"/>
-        </w:trPr>
-        <w:tc>
-          <w:tcPr>
-            <w:tcW w:w="0" w:type="auto"/>
-            <w:tcBorders>
-              <w:top w:val="single" w:sz="4" w:space="0" w:color="000000"/>
-              <w:left w:val="single" w:sz="4" w:space="0" w:color="000000"/>
-              <w:bottom w:val="single" w:sz="4" w:space="0" w:color="000000"/>
-              <w:right w:val="single" w:sz="4" w:space="0" w:color="000000"/>
-            </w:tcBorders>
-            <w:tcMar>
-              <w:top w:w="0" w:type="dxa"/>
-              <w:left w:w="108" w:type="dxa"/>
-              <w:bottom w:w="0" w:type="dxa"/>
-              <w:right w:w="108" w:type="dxa"/>
-            </w:tcMar>
-            <w:hideMark/>
-          </w:tcPr>
-          <w:p>
-            <w:pPr>
-              <w:spacing w:line="240" w:lineRule="auto"/>
-              <w:rPr>
-                <w:rFonts w:ascii="Times New Roman" w:eastAsia="Times New Roman" w:hAnsi="Times New Roman" w:cs="Times New Roman"/>
-                <w:sz w:val="24"/>
-                <w:szCs w:val="24"/>
-              </w:rPr>
-            </w:pPr>
-            <w:r>
-              <w:rPr>
-                <w:rFonts w:ascii="Calibri" w:eastAsia="Times New Roman" w:hAnsi="Calibri" w:cs="Calibri"/>
-                <w:color w:val="000000"/>
-              </w:rPr>
-              <w:lastRenderedPageBreak/>
-              <w:t>7</w:t>
-            </w:r>
-          </w:p>
-        </w:tc>
-        <w:tc>
-          <w:tcPr>
-            <w:tcW w:w="0" w:type="auto"/>
-            <w:tcBorders>
-              <w:top w:val="single" w:sz="4" w:space="0" w:color="000000"/>
-              <w:left w:val="single" w:sz="4" w:space="0" w:color="000000"/>
-              <w:bottom w:val="single" w:sz="4" w:space="0" w:color="000000"/>
-              <w:right w:val="single" w:sz="4" w:space="0" w:color="000000"/>
-            </w:tcBorders>
-            <w:tcMar>
-              <w:top w:w="0" w:type="dxa"/>
-              <w:left w:w="108" w:type="dxa"/>
-              <w:bottom w:w="0" w:type="dxa"/>
-              <w:right w:w="108" w:type="dxa"/>
-            </w:tcMar>
-            <w:hideMark/>
-          </w:tcPr>
-          <w:p>
-            <w:pPr>
-              <w:spacing w:line="240" w:lineRule="auto"/>
-              <w:rPr>
-                <w:rFonts w:ascii="Times New Roman" w:eastAsia="Times New Roman" w:hAnsi="Times New Roman" w:cs="Times New Roman"/>
-                <w:sz w:val="24"/>
-                <w:szCs w:val="24"/>
-              </w:rPr>
-            </w:pPr>
-            <w:r>
-              <w:rPr>
-                <w:rFonts w:ascii="Calibri" w:eastAsia="Times New Roman" w:hAnsi="Calibri" w:cs="Calibri"/>
-                <w:color w:val="000000"/>
-              </w:rPr>
-              <w:t>Os boletos são emitidos por meio de API do Banco Inter.</w:t>
-            </w:r>
-          </w:p>
-        </w:tc>
-        <w:tc>
-          <w:tcPr>
-            <w:tcW w:w="0" w:type="auto"/>
-            <w:tcBorders>
-              <w:top w:val="single" w:sz="4" w:space="0" w:color="000000"/>
-              <w:left w:val="single" w:sz="4" w:space="0" w:color="000000"/>
-              <w:bottom w:val="single" w:sz="4" w:space="0" w:color="000000"/>
-              <w:right w:val="single" w:sz="4" w:space="0" w:color="000000"/>
-            </w:tcBorders>
-            <w:tcMar>
-              <w:top w:w="0" w:type="dxa"/>
-              <w:left w:w="108" w:type="dxa"/>
-              <w:bottom w:w="0" w:type="dxa"/>
-              <w:right w:w="108" w:type="dxa"/>
-            </w:tcMar>
-            <w:hideMark/>
-          </w:tcPr>
-          <w:p>
-            <w:pPr>
-              <w:spacing w:line="240" w:lineRule="auto"/>
-              <w:rPr>
-                <w:rFonts w:ascii="Times New Roman" w:eastAsia="Times New Roman" w:hAnsi="Times New Roman" w:cs="Times New Roman"/>
-                <w:sz w:val="24"/>
-                <w:szCs w:val="24"/>
-              </w:rPr>
-            </w:pPr>
-          </w:p>
-        </w:tc>
-        <w:tc>
-          <w:tcPr>
-            <w:tcW w:w="0" w:type="auto"/>
-            <w:tcBorders>
-              <w:top w:val="single" w:sz="4" w:space="0" w:color="000000"/>
-              <w:left w:val="single" w:sz="4" w:space="0" w:color="000000"/>
-              <w:bottom w:val="single" w:sz="4" w:space="0" w:color="000000"/>
-              <w:right w:val="single" w:sz="4" w:space="0" w:color="000000"/>
-            </w:tcBorders>
-            <w:tcMar>
-              <w:top w:w="0" w:type="dxa"/>
-              <w:left w:w="108" w:type="dxa"/>
-              <w:bottom w:w="0" w:type="dxa"/>
-              <w:right w:w="108" w:type="dxa"/>
-            </w:tcMar>
-            <w:hideMark/>
-          </w:tcPr>
-          <w:p>
-            <w:pPr>
-              <w:spacing w:line="240" w:lineRule="auto"/>
-              <w:rPr>
-                <w:rFonts w:ascii="Times New Roman" w:eastAsia="Times New Roman" w:hAnsi="Times New Roman" w:cs="Times New Roman"/>
-                <w:sz w:val="24"/>
-                <w:szCs w:val="24"/>
-              </w:rPr>
-            </w:pPr>
           </w:p>
         </w:tc>
       </w:tr>
@@ -4339,6 +4209,7 @@
                 <w:rFonts w:ascii="Calibri" w:eastAsia="Times New Roman" w:hAnsi="Calibri" w:cs="Calibri"/>
                 <w:color w:val="000000"/>
               </w:rPr>
+              <w:lastRenderedPageBreak/>
               <w:t>Brainstorming;</w:t>
             </w:r>
           </w:p>

</xml_diff>